<commit_message>
File Handling Task Done
</commit_message>
<xml_diff>
--- a/Documentation/Agile Software Design/Agile Software Desgin Documentation.docx
+++ b/Documentation/Agile Software Design/Agile Software Desgin Documentation.docx
@@ -455,20 +455,121 @@
         <w:spacing w:before="100" w:beforeAutospacing="1" w:after="100" w:afterAutospacing="1" w:line="240" w:lineRule="auto"/>
         <w:rPr>
           <w:rFonts w:ascii="Times New Roman" w:eastAsia="Times New Roman" w:hAnsi="Times New Roman" w:cs="Times New Roman"/>
-          <w:noProof w:val="0"/>
-          <w:sz w:val="24"/>
-          <w:szCs w:val="24"/>
-        </w:rPr>
-      </w:pPr>
-      <w:r>
-        <w:rPr>
-          <w:rFonts w:ascii="Times New Roman" w:eastAsia="Times New Roman" w:hAnsi="Times New Roman" w:cs="Times New Roman"/>
-          <w:b/>
-          <w:bCs/>
-          <w:noProof w:val="0"/>
-          <w:sz w:val="24"/>
-          <w:szCs w:val="24"/>
-        </w:rPr>
+          <w:b/>
+          <w:bCs/>
+          <w:noProof w:val="0"/>
+          <w:sz w:val="24"/>
+          <w:szCs w:val="24"/>
+        </w:rPr>
+      </w:pPr>
+      <w:r>
+        <w:rPr>
+          <w:rFonts w:ascii="Times New Roman" w:eastAsia="Times New Roman" w:hAnsi="Times New Roman" w:cs="Times New Roman"/>
+          <w:b/>
+          <w:bCs/>
+          <w:noProof w:val="0"/>
+          <w:sz w:val="24"/>
+          <w:szCs w:val="24"/>
+        </w:rPr>
+        <w:t>Agile Model:</w:t>
+      </w:r>
+    </w:p>
+    <w:p>
+      <w:pPr>
+        <w:spacing w:before="100" w:beforeAutospacing="1" w:after="100" w:afterAutospacing="1" w:line="240" w:lineRule="auto"/>
+        <w:rPr>
+          <w:rFonts w:ascii="Times New Roman" w:eastAsia="Times New Roman" w:hAnsi="Times New Roman" w:cs="Times New Roman"/>
+          <w:b/>
+          <w:bCs/>
+          <w:noProof w:val="0"/>
+          <w:sz w:val="24"/>
+          <w:szCs w:val="24"/>
+        </w:rPr>
+      </w:pPr>
+      <w:r>
+        <w:drawing>
+          <wp:inline distT="0" distB="0" distL="0" distR="0" wp14:anchorId="18CF5E03" wp14:editId="466E8463">
+            <wp:extent cx="5943600" cy="2925445"/>
+            <wp:effectExtent l="0" t="0" r="0" b="8255"/>
+            <wp:docPr id="2" name="Picture 2" descr="How to use the agile method in remote work? - Wimi"/>
+            <wp:cNvGraphicFramePr>
+              <a:graphicFrameLocks xmlns:a="http://schemas.openxmlformats.org/drawingml/2006/main" noChangeAspect="1"/>
+            </wp:cNvGraphicFramePr>
+            <a:graphic xmlns:a="http://schemas.openxmlformats.org/drawingml/2006/main">
+              <a:graphicData uri="http://schemas.openxmlformats.org/drawingml/2006/picture">
+                <pic:pic xmlns:pic="http://schemas.openxmlformats.org/drawingml/2006/picture">
+                  <pic:nvPicPr>
+                    <pic:cNvPr id="0" name="Picture 7" descr="How to use the agile method in remote work? - Wimi"/>
+                    <pic:cNvPicPr>
+                      <a:picLocks noChangeAspect="1" noChangeArrowheads="1"/>
+                    </pic:cNvPicPr>
+                  </pic:nvPicPr>
+                  <pic:blipFill>
+                    <a:blip r:embed="rId6">
+                      <a:extLst>
+                        <a:ext uri="{28A0092B-C50C-407E-A947-70E740481C1C}">
+                          <a14:useLocalDpi xmlns:a14="http://schemas.microsoft.com/office/drawing/2010/main" val="0"/>
+                        </a:ext>
+                      </a:extLst>
+                    </a:blip>
+                    <a:srcRect/>
+                    <a:stretch>
+                      <a:fillRect/>
+                    </a:stretch>
+                  </pic:blipFill>
+                  <pic:spPr bwMode="auto">
+                    <a:xfrm>
+                      <a:off x="0" y="0"/>
+                      <a:ext cx="5943600" cy="2925445"/>
+                    </a:xfrm>
+                    <a:prstGeom prst="rect">
+                      <a:avLst/>
+                    </a:prstGeom>
+                    <a:noFill/>
+                    <a:ln>
+                      <a:noFill/>
+                    </a:ln>
+                  </pic:spPr>
+                </pic:pic>
+              </a:graphicData>
+            </a:graphic>
+          </wp:inline>
+        </w:drawing>
+      </w:r>
+    </w:p>
+    <w:p>
+      <w:pPr>
+        <w:spacing w:before="100" w:beforeAutospacing="1" w:after="100" w:afterAutospacing="1" w:line="240" w:lineRule="auto"/>
+        <w:rPr>
+          <w:rFonts w:ascii="Times New Roman" w:eastAsia="Times New Roman" w:hAnsi="Times New Roman" w:cs="Times New Roman"/>
+          <w:b/>
+          <w:bCs/>
+          <w:noProof w:val="0"/>
+          <w:sz w:val="24"/>
+          <w:szCs w:val="24"/>
+        </w:rPr>
+      </w:pPr>
+    </w:p>
+    <w:p>
+      <w:pPr>
+        <w:spacing w:before="100" w:beforeAutospacing="1" w:after="100" w:afterAutospacing="1" w:line="240" w:lineRule="auto"/>
+        <w:rPr>
+          <w:rFonts w:ascii="Times New Roman" w:eastAsia="Times New Roman" w:hAnsi="Times New Roman" w:cs="Times New Roman"/>
+          <w:noProof w:val="0"/>
+          <w:sz w:val="24"/>
+          <w:szCs w:val="24"/>
+        </w:rPr>
+      </w:pPr>
+      <w:r>
+        <w:rPr>
+          <w:rFonts w:ascii="Times New Roman" w:eastAsia="Times New Roman" w:hAnsi="Times New Roman" w:cs="Times New Roman"/>
+          <w:b/>
+          <w:bCs/>
+          <w:noProof w:val="0"/>
+          <w:sz w:val="24"/>
+          <w:szCs w:val="24"/>
+        </w:rPr>
+        <w:lastRenderedPageBreak/>
         <w:t>Water Fall Model:</w:t>
       </w:r>
     </w:p>
@@ -499,7 +600,7 @@
                     <pic:cNvPicPr/>
                   </pic:nvPicPr>
                   <pic:blipFill>
-                    <a:blip r:embed="rId6"/>
+                    <a:blip r:embed="rId7"/>
                     <a:stretch>
                       <a:fillRect/>
                     </a:stretch>
@@ -581,7 +682,7 @@
           <w:szCs w:val="24"/>
         </w:rPr>
       </w:pPr>
-      <w:hyperlink r:id="rId7" w:tgtFrame="_new" w:history="1">
+      <w:hyperlink r:id="rId8" w:tgtFrame="_new" w:history="1">
         <w:r>
           <w:rPr>
             <w:rFonts w:ascii="Times New Roman" w:eastAsia="Times New Roman" w:hAnsi="Times New Roman" w:cs="Times New Roman"/>
@@ -740,7 +841,7 @@
           <w:szCs w:val="24"/>
         </w:rPr>
       </w:pPr>
-      <w:hyperlink r:id="rId8" w:tgtFrame="_new" w:history="1">
+      <w:hyperlink r:id="rId9" w:tgtFrame="_new" w:history="1">
         <w:r>
           <w:rPr>
             <w:rFonts w:ascii="Times New Roman" w:eastAsia="Times New Roman" w:hAnsi="Times New Roman" w:cs="Times New Roman"/>
@@ -777,7 +878,7 @@
           <w:szCs w:val="24"/>
         </w:rPr>
       </w:pPr>
-      <w:hyperlink r:id="rId9" w:tgtFrame="_new" w:history="1">
+      <w:hyperlink r:id="rId10" w:tgtFrame="_new" w:history="1">
         <w:r>
           <w:rPr>
             <w:rFonts w:ascii="Times New Roman" w:eastAsia="Times New Roman" w:hAnsi="Times New Roman" w:cs="Times New Roman"/>
@@ -1063,7 +1164,7 @@
           <w:szCs w:val="24"/>
         </w:rPr>
         <w:pict w14:anchorId="50DB6174">
-          <v:rect id="_x0000_i1027" style="width:0;height:1.5pt" o:hralign="center" o:hrstd="t" o:hr="t" fillcolor="#a0a0a0" stroked="f"/>
+          <v:rect id="_x0000_i1026" style="width:0;height:1.5pt" o:hralign="center" o:hrstd="t" o:hr="t" fillcolor="#a0a0a0" stroked="f"/>
         </w:pict>
       </w:r>
     </w:p>
@@ -1089,6 +1190,7 @@
           <w:sz w:val="27"/>
           <w:szCs w:val="27"/>
         </w:rPr>
+        <w:lastRenderedPageBreak/>
         <w:t>Sprint Tasks:</w:t>
       </w:r>
     </w:p>
@@ -1200,61 +1302,82 @@
         <w:spacing w:before="100" w:beforeAutospacing="1" w:after="100" w:afterAutospacing="1" w:line="240" w:lineRule="auto"/>
         <w:rPr>
           <w:rFonts w:ascii="Times New Roman" w:eastAsia="Times New Roman" w:hAnsi="Times New Roman" w:cs="Times New Roman"/>
-          <w:noProof w:val="0"/>
-          <w:sz w:val="24"/>
-          <w:szCs w:val="24"/>
-        </w:rPr>
-      </w:pPr>
-      <w:r>
-        <w:rPr>
-          <w:rFonts w:ascii="Times New Roman" w:eastAsia="Times New Roman" w:hAnsi="Times New Roman" w:cs="Times New Roman"/>
+          <w:strike/>
+          <w:noProof w:val="0"/>
+          <w:sz w:val="24"/>
+          <w:szCs w:val="24"/>
+        </w:rPr>
+      </w:pPr>
+      <w:commentRangeStart w:id="0"/>
+      <w:r>
+        <w:rPr>
+          <w:rFonts w:ascii="Times New Roman" w:eastAsia="Times New Roman" w:hAnsi="Times New Roman" w:cs="Times New Roman"/>
+          <w:strike/>
           <w:noProof w:val="0"/>
           <w:sz w:val="24"/>
           <w:szCs w:val="24"/>
         </w:rPr>
         <w:t xml:space="preserve">A beginner-friendly GUI framework like </w:t>
       </w:r>
-      <w:r>
-        <w:rPr>
-          <w:rFonts w:ascii="Times New Roman" w:eastAsia="Times New Roman" w:hAnsi="Times New Roman" w:cs="Times New Roman"/>
-          <w:b/>
-          <w:bCs/>
-          <w:noProof w:val="0"/>
-          <w:sz w:val="24"/>
-          <w:szCs w:val="24"/>
-        </w:rPr>
-        <w:t>Qt</w:t>
-      </w:r>
-      <w:r>
-        <w:rPr>
-          <w:rFonts w:ascii="Times New Roman" w:eastAsia="Times New Roman" w:hAnsi="Times New Roman" w:cs="Times New Roman"/>
+      <w:hyperlink r:id="rId11" w:history="1">
+        <w:r>
+          <w:rPr>
+            <w:rStyle w:val="Hyperlink"/>
+            <w:rFonts w:ascii="Times New Roman" w:eastAsia="Times New Roman" w:hAnsi="Times New Roman" w:cs="Times New Roman"/>
+            <w:b/>
+            <w:bCs/>
+            <w:strike/>
+            <w:noProof w:val="0"/>
+            <w:sz w:val="24"/>
+            <w:szCs w:val="24"/>
+          </w:rPr>
+          <w:t>Qt</w:t>
+        </w:r>
+      </w:hyperlink>
+      <w:r>
+        <w:rPr>
+          <w:rFonts w:ascii="Times New Roman" w:eastAsia="Times New Roman" w:hAnsi="Times New Roman" w:cs="Times New Roman"/>
+          <w:strike/>
           <w:noProof w:val="0"/>
           <w:sz w:val="24"/>
           <w:szCs w:val="24"/>
         </w:rPr>
         <w:t xml:space="preserve"> or </w:t>
       </w:r>
-      <w:proofErr w:type="spellStart"/>
-      <w:r>
-        <w:rPr>
-          <w:rFonts w:ascii="Times New Roman" w:eastAsia="Times New Roman" w:hAnsi="Times New Roman" w:cs="Times New Roman"/>
-          <w:b/>
-          <w:bCs/>
-          <w:noProof w:val="0"/>
-          <w:sz w:val="24"/>
-          <w:szCs w:val="24"/>
-        </w:rPr>
-        <w:t>wxWidgets</w:t>
-      </w:r>
-      <w:proofErr w:type="spellEnd"/>
-      <w:r>
-        <w:rPr>
-          <w:rFonts w:ascii="Times New Roman" w:eastAsia="Times New Roman" w:hAnsi="Times New Roman" w:cs="Times New Roman"/>
+      <w:hyperlink r:id="rId12" w:history="1">
+        <w:proofErr w:type="spellStart"/>
+        <w:r>
+          <w:rPr>
+            <w:rStyle w:val="Hyperlink"/>
+            <w:rFonts w:ascii="Times New Roman" w:eastAsia="Times New Roman" w:hAnsi="Times New Roman" w:cs="Times New Roman"/>
+            <w:b/>
+            <w:bCs/>
+            <w:strike/>
+            <w:noProof w:val="0"/>
+            <w:sz w:val="24"/>
+            <w:szCs w:val="24"/>
+          </w:rPr>
+          <w:t>wxWidgets</w:t>
+        </w:r>
+        <w:proofErr w:type="spellEnd"/>
+      </w:hyperlink>
+      <w:r>
+        <w:rPr>
+          <w:rFonts w:ascii="Times New Roman" w:eastAsia="Times New Roman" w:hAnsi="Times New Roman" w:cs="Times New Roman"/>
+          <w:strike/>
           <w:noProof w:val="0"/>
           <w:sz w:val="24"/>
           <w:szCs w:val="24"/>
         </w:rPr>
         <w:t>.</w:t>
+      </w:r>
+      <w:commentRangeEnd w:id="0"/>
+      <w:r>
+        <w:rPr>
+          <w:rStyle w:val="CommentReference"/>
+          <w:strike/>
+        </w:rPr>
+        <w:commentReference w:id="0"/>
       </w:r>
     </w:p>
     <w:p>
@@ -1549,7 +1672,6 @@
           <w:sz w:val="24"/>
           <w:szCs w:val="24"/>
         </w:rPr>
-        <w:lastRenderedPageBreak/>
         <w:t>3. GUI Basics (Day 6–9):</w:t>
       </w:r>
     </w:p>
@@ -2027,6 +2149,7 @@
           <w:sz w:val="24"/>
           <w:szCs w:val="24"/>
         </w:rPr>
+        <w:lastRenderedPageBreak/>
         <w:t>wxWidgets</w:t>
       </w:r>
       <w:proofErr w:type="spellEnd"/>
@@ -2200,6 +2323,1218 @@
           <w:szCs w:val="24"/>
         </w:rPr>
         <w:pict w14:anchorId="00C32C46">
+          <v:rect id="_x0000_i1027" style="width:0;height:1.5pt" o:hralign="center" o:hrstd="t" o:hr="t" fillcolor="#a0a0a0" stroked="f"/>
+        </w:pict>
+      </w:r>
+    </w:p>
+    <w:p>
+      <w:pPr>
+        <w:spacing w:before="100" w:beforeAutospacing="1" w:after="100" w:afterAutospacing="1" w:line="240" w:lineRule="auto"/>
+        <w:outlineLvl w:val="2"/>
+        <w:rPr>
+          <w:rFonts w:ascii="Times New Roman" w:eastAsia="Times New Roman" w:hAnsi="Times New Roman" w:cs="Times New Roman"/>
+          <w:b/>
+          <w:bCs/>
+          <w:noProof w:val="0"/>
+          <w:sz w:val="27"/>
+          <w:szCs w:val="27"/>
+        </w:rPr>
+      </w:pPr>
+      <w:r>
+        <w:rPr>
+          <w:rFonts w:ascii="Times New Roman" w:eastAsia="Times New Roman" w:hAnsi="Times New Roman" w:cs="Times New Roman"/>
+          <w:b/>
+          <w:bCs/>
+          <w:noProof w:val="0"/>
+          <w:sz w:val="27"/>
+          <w:szCs w:val="27"/>
+        </w:rPr>
+        <w:t xml:space="preserve">Complexity Difference: </w:t>
+      </w:r>
+      <w:proofErr w:type="spellStart"/>
+      <w:r>
+        <w:rPr>
+          <w:rFonts w:ascii="Times New Roman" w:eastAsia="Times New Roman" w:hAnsi="Times New Roman" w:cs="Times New Roman"/>
+          <w:b/>
+          <w:bCs/>
+          <w:noProof w:val="0"/>
+          <w:sz w:val="27"/>
+          <w:szCs w:val="27"/>
+        </w:rPr>
+        <w:t>wxWidgets</w:t>
+      </w:r>
+      <w:proofErr w:type="spellEnd"/>
+      <w:r>
+        <w:rPr>
+          <w:rFonts w:ascii="Times New Roman" w:eastAsia="Times New Roman" w:hAnsi="Times New Roman" w:cs="Times New Roman"/>
+          <w:b/>
+          <w:bCs/>
+          <w:noProof w:val="0"/>
+          <w:sz w:val="27"/>
+          <w:szCs w:val="27"/>
+        </w:rPr>
+        <w:t xml:space="preserve"> vs Qt</w:t>
+      </w:r>
+    </w:p>
+    <w:p>
+      <w:pPr>
+        <w:numPr>
+          <w:ilvl w:val="0"/>
+          <w:numId w:val="9"/>
+        </w:numPr>
+        <w:spacing w:before="100" w:beforeAutospacing="1" w:after="100" w:afterAutospacing="1" w:line="240" w:lineRule="auto"/>
+        <w:rPr>
+          <w:rFonts w:ascii="Times New Roman" w:eastAsia="Times New Roman" w:hAnsi="Times New Roman" w:cs="Times New Roman"/>
+          <w:noProof w:val="0"/>
+          <w:sz w:val="24"/>
+          <w:szCs w:val="24"/>
+        </w:rPr>
+      </w:pPr>
+      <w:r>
+        <w:rPr>
+          <w:rFonts w:ascii="Times New Roman" w:eastAsia="Times New Roman" w:hAnsi="Times New Roman" w:cs="Times New Roman"/>
+          <w:b/>
+          <w:bCs/>
+          <w:noProof w:val="0"/>
+          <w:sz w:val="24"/>
+          <w:szCs w:val="24"/>
+        </w:rPr>
+        <w:t>Learning Curve</w:t>
+      </w:r>
+      <w:r>
+        <w:rPr>
+          <w:rFonts w:ascii="Times New Roman" w:eastAsia="Times New Roman" w:hAnsi="Times New Roman" w:cs="Times New Roman"/>
+          <w:noProof w:val="0"/>
+          <w:sz w:val="24"/>
+          <w:szCs w:val="24"/>
+        </w:rPr>
+        <w:t>:</w:t>
+      </w:r>
+    </w:p>
+    <w:p>
+      <w:pPr>
+        <w:numPr>
+          <w:ilvl w:val="1"/>
+          <w:numId w:val="9"/>
+        </w:numPr>
+        <w:spacing w:before="100" w:beforeAutospacing="1" w:after="100" w:afterAutospacing="1" w:line="240" w:lineRule="auto"/>
+        <w:rPr>
+          <w:rFonts w:ascii="Times New Roman" w:eastAsia="Times New Roman" w:hAnsi="Times New Roman" w:cs="Times New Roman"/>
+          <w:noProof w:val="0"/>
+          <w:sz w:val="24"/>
+          <w:szCs w:val="24"/>
+        </w:rPr>
+      </w:pPr>
+      <w:proofErr w:type="spellStart"/>
+      <w:r>
+        <w:rPr>
+          <w:rFonts w:ascii="Times New Roman" w:eastAsia="Times New Roman" w:hAnsi="Times New Roman" w:cs="Times New Roman"/>
+          <w:b/>
+          <w:bCs/>
+          <w:noProof w:val="0"/>
+          <w:sz w:val="24"/>
+          <w:szCs w:val="24"/>
+        </w:rPr>
+        <w:t>wxWidgets</w:t>
+      </w:r>
+      <w:proofErr w:type="spellEnd"/>
+      <w:r>
+        <w:rPr>
+          <w:rFonts w:ascii="Times New Roman" w:eastAsia="Times New Roman" w:hAnsi="Times New Roman" w:cs="Times New Roman"/>
+          <w:noProof w:val="0"/>
+          <w:sz w:val="24"/>
+          <w:szCs w:val="24"/>
+        </w:rPr>
+        <w:t xml:space="preserve"> has a </w:t>
+      </w:r>
+      <w:r>
+        <w:rPr>
+          <w:rFonts w:ascii="Times New Roman" w:eastAsia="Times New Roman" w:hAnsi="Times New Roman" w:cs="Times New Roman"/>
+          <w:b/>
+          <w:bCs/>
+          <w:noProof w:val="0"/>
+          <w:sz w:val="24"/>
+          <w:szCs w:val="24"/>
+        </w:rPr>
+        <w:t>gentler learning curve</w:t>
+      </w:r>
+      <w:r>
+        <w:rPr>
+          <w:rFonts w:ascii="Times New Roman" w:eastAsia="Times New Roman" w:hAnsi="Times New Roman" w:cs="Times New Roman"/>
+          <w:noProof w:val="0"/>
+          <w:sz w:val="24"/>
+          <w:szCs w:val="24"/>
+        </w:rPr>
+        <w:t xml:space="preserve">, which makes it more beginner-friendly. </w:t>
+      </w:r>
+      <w:proofErr w:type="gramStart"/>
+      <w:r>
+        <w:rPr>
+          <w:rFonts w:ascii="Times New Roman" w:eastAsia="Times New Roman" w:hAnsi="Times New Roman" w:cs="Times New Roman"/>
+          <w:noProof w:val="0"/>
+          <w:sz w:val="24"/>
+          <w:szCs w:val="24"/>
+        </w:rPr>
+        <w:t>It’s</w:t>
+      </w:r>
+      <w:proofErr w:type="gramEnd"/>
+      <w:r>
+        <w:rPr>
+          <w:rFonts w:ascii="Times New Roman" w:eastAsia="Times New Roman" w:hAnsi="Times New Roman" w:cs="Times New Roman"/>
+          <w:noProof w:val="0"/>
+          <w:sz w:val="24"/>
+          <w:szCs w:val="24"/>
+        </w:rPr>
+        <w:t xml:space="preserve"> more intuitive for those who are just starting with GUI programming.</w:t>
+      </w:r>
+    </w:p>
+    <w:p>
+      <w:pPr>
+        <w:numPr>
+          <w:ilvl w:val="1"/>
+          <w:numId w:val="9"/>
+        </w:numPr>
+        <w:spacing w:before="100" w:beforeAutospacing="1" w:after="100" w:afterAutospacing="1" w:line="240" w:lineRule="auto"/>
+        <w:rPr>
+          <w:rFonts w:ascii="Times New Roman" w:eastAsia="Times New Roman" w:hAnsi="Times New Roman" w:cs="Times New Roman"/>
+          <w:noProof w:val="0"/>
+          <w:sz w:val="24"/>
+          <w:szCs w:val="24"/>
+        </w:rPr>
+      </w:pPr>
+      <w:r>
+        <w:rPr>
+          <w:rFonts w:ascii="Times New Roman" w:eastAsia="Times New Roman" w:hAnsi="Times New Roman" w:cs="Times New Roman"/>
+          <w:b/>
+          <w:bCs/>
+          <w:noProof w:val="0"/>
+          <w:sz w:val="24"/>
+          <w:szCs w:val="24"/>
+        </w:rPr>
+        <w:t>Qt</w:t>
+      </w:r>
+      <w:r>
+        <w:rPr>
+          <w:rFonts w:ascii="Times New Roman" w:eastAsia="Times New Roman" w:hAnsi="Times New Roman" w:cs="Times New Roman"/>
+          <w:noProof w:val="0"/>
+          <w:sz w:val="24"/>
+          <w:szCs w:val="24"/>
+        </w:rPr>
+        <w:t xml:space="preserve">, on the other hand, is </w:t>
+      </w:r>
+      <w:r>
+        <w:rPr>
+          <w:rFonts w:ascii="Times New Roman" w:eastAsia="Times New Roman" w:hAnsi="Times New Roman" w:cs="Times New Roman"/>
+          <w:b/>
+          <w:bCs/>
+          <w:noProof w:val="0"/>
+          <w:sz w:val="24"/>
+          <w:szCs w:val="24"/>
+        </w:rPr>
+        <w:t>more feature-rich</w:t>
+      </w:r>
+      <w:r>
+        <w:rPr>
+          <w:rFonts w:ascii="Times New Roman" w:eastAsia="Times New Roman" w:hAnsi="Times New Roman" w:cs="Times New Roman"/>
+          <w:noProof w:val="0"/>
+          <w:sz w:val="24"/>
+          <w:szCs w:val="24"/>
+        </w:rPr>
+        <w:t xml:space="preserve"> and designed for more complex applications. The learning curve is steeper, but it comes with a broader set of tools for development (e.g., Qt Quick, QML for UI, etc.).</w:t>
+      </w:r>
+    </w:p>
+    <w:p>
+      <w:pPr>
+        <w:numPr>
+          <w:ilvl w:val="0"/>
+          <w:numId w:val="9"/>
+        </w:numPr>
+        <w:spacing w:before="100" w:beforeAutospacing="1" w:after="100" w:afterAutospacing="1" w:line="240" w:lineRule="auto"/>
+        <w:rPr>
+          <w:rFonts w:ascii="Times New Roman" w:eastAsia="Times New Roman" w:hAnsi="Times New Roman" w:cs="Times New Roman"/>
+          <w:noProof w:val="0"/>
+          <w:sz w:val="24"/>
+          <w:szCs w:val="24"/>
+        </w:rPr>
+      </w:pPr>
+      <w:r>
+        <w:rPr>
+          <w:rFonts w:ascii="Times New Roman" w:eastAsia="Times New Roman" w:hAnsi="Times New Roman" w:cs="Times New Roman"/>
+          <w:b/>
+          <w:bCs/>
+          <w:noProof w:val="0"/>
+          <w:sz w:val="24"/>
+          <w:szCs w:val="24"/>
+        </w:rPr>
+        <w:t>Documentation and Community</w:t>
+      </w:r>
+      <w:r>
+        <w:rPr>
+          <w:rFonts w:ascii="Times New Roman" w:eastAsia="Times New Roman" w:hAnsi="Times New Roman" w:cs="Times New Roman"/>
+          <w:noProof w:val="0"/>
+          <w:sz w:val="24"/>
+          <w:szCs w:val="24"/>
+        </w:rPr>
+        <w:t>:</w:t>
+      </w:r>
+    </w:p>
+    <w:p>
+      <w:pPr>
+        <w:numPr>
+          <w:ilvl w:val="1"/>
+          <w:numId w:val="9"/>
+        </w:numPr>
+        <w:spacing w:before="100" w:beforeAutospacing="1" w:after="100" w:afterAutospacing="1" w:line="240" w:lineRule="auto"/>
+        <w:rPr>
+          <w:rFonts w:ascii="Times New Roman" w:eastAsia="Times New Roman" w:hAnsi="Times New Roman" w:cs="Times New Roman"/>
+          <w:noProof w:val="0"/>
+          <w:sz w:val="24"/>
+          <w:szCs w:val="24"/>
+        </w:rPr>
+      </w:pPr>
+      <w:r>
+        <w:rPr>
+          <w:rFonts w:ascii="Times New Roman" w:eastAsia="Times New Roman" w:hAnsi="Times New Roman" w:cs="Times New Roman"/>
+          <w:b/>
+          <w:bCs/>
+          <w:noProof w:val="0"/>
+          <w:sz w:val="24"/>
+          <w:szCs w:val="24"/>
+        </w:rPr>
+        <w:t>Qt</w:t>
+      </w:r>
+      <w:r>
+        <w:rPr>
+          <w:rFonts w:ascii="Times New Roman" w:eastAsia="Times New Roman" w:hAnsi="Times New Roman" w:cs="Times New Roman"/>
+          <w:noProof w:val="0"/>
+          <w:sz w:val="24"/>
+          <w:szCs w:val="24"/>
+        </w:rPr>
+        <w:t xml:space="preserve"> has more extensive documentation and a larger community, which can be helpful when you need advanced features.</w:t>
+      </w:r>
+    </w:p>
+    <w:p>
+      <w:pPr>
+        <w:numPr>
+          <w:ilvl w:val="1"/>
+          <w:numId w:val="9"/>
+        </w:numPr>
+        <w:spacing w:before="100" w:beforeAutospacing="1" w:after="100" w:afterAutospacing="1" w:line="240" w:lineRule="auto"/>
+        <w:rPr>
+          <w:rFonts w:ascii="Times New Roman" w:eastAsia="Times New Roman" w:hAnsi="Times New Roman" w:cs="Times New Roman"/>
+          <w:noProof w:val="0"/>
+          <w:sz w:val="24"/>
+          <w:szCs w:val="24"/>
+        </w:rPr>
+      </w:pPr>
+      <w:proofErr w:type="spellStart"/>
+      <w:r>
+        <w:rPr>
+          <w:rFonts w:ascii="Times New Roman" w:eastAsia="Times New Roman" w:hAnsi="Times New Roman" w:cs="Times New Roman"/>
+          <w:b/>
+          <w:bCs/>
+          <w:noProof w:val="0"/>
+          <w:sz w:val="24"/>
+          <w:szCs w:val="24"/>
+        </w:rPr>
+        <w:t>wxWidgets</w:t>
+      </w:r>
+      <w:proofErr w:type="spellEnd"/>
+      <w:r>
+        <w:rPr>
+          <w:rFonts w:ascii="Times New Roman" w:eastAsia="Times New Roman" w:hAnsi="Times New Roman" w:cs="Times New Roman"/>
+          <w:noProof w:val="0"/>
+          <w:sz w:val="24"/>
+          <w:szCs w:val="24"/>
+        </w:rPr>
+        <w:t xml:space="preserve"> has decent documentation but not as extensive as Qt’s, especially when it comes to more advanced topics.</w:t>
+      </w:r>
+    </w:p>
+    <w:p>
+      <w:pPr>
+        <w:numPr>
+          <w:ilvl w:val="0"/>
+          <w:numId w:val="9"/>
+        </w:numPr>
+        <w:spacing w:before="100" w:beforeAutospacing="1" w:after="100" w:afterAutospacing="1" w:line="240" w:lineRule="auto"/>
+        <w:rPr>
+          <w:rFonts w:ascii="Times New Roman" w:eastAsia="Times New Roman" w:hAnsi="Times New Roman" w:cs="Times New Roman"/>
+          <w:noProof w:val="0"/>
+          <w:sz w:val="24"/>
+          <w:szCs w:val="24"/>
+        </w:rPr>
+      </w:pPr>
+      <w:r>
+        <w:rPr>
+          <w:rFonts w:ascii="Times New Roman" w:eastAsia="Times New Roman" w:hAnsi="Times New Roman" w:cs="Times New Roman"/>
+          <w:b/>
+          <w:bCs/>
+          <w:noProof w:val="0"/>
+          <w:sz w:val="24"/>
+          <w:szCs w:val="24"/>
+        </w:rPr>
+        <w:t>Advanced Features</w:t>
+      </w:r>
+      <w:r>
+        <w:rPr>
+          <w:rFonts w:ascii="Times New Roman" w:eastAsia="Times New Roman" w:hAnsi="Times New Roman" w:cs="Times New Roman"/>
+          <w:noProof w:val="0"/>
+          <w:sz w:val="24"/>
+          <w:szCs w:val="24"/>
+        </w:rPr>
+        <w:t>:</w:t>
+      </w:r>
+    </w:p>
+    <w:p>
+      <w:pPr>
+        <w:numPr>
+          <w:ilvl w:val="1"/>
+          <w:numId w:val="9"/>
+        </w:numPr>
+        <w:spacing w:before="100" w:beforeAutospacing="1" w:after="100" w:afterAutospacing="1" w:line="240" w:lineRule="auto"/>
+        <w:rPr>
+          <w:rFonts w:ascii="Times New Roman" w:eastAsia="Times New Roman" w:hAnsi="Times New Roman" w:cs="Times New Roman"/>
+          <w:noProof w:val="0"/>
+          <w:sz w:val="24"/>
+          <w:szCs w:val="24"/>
+        </w:rPr>
+      </w:pPr>
+      <w:r>
+        <w:rPr>
+          <w:rFonts w:ascii="Times New Roman" w:eastAsia="Times New Roman" w:hAnsi="Times New Roman" w:cs="Times New Roman"/>
+          <w:b/>
+          <w:bCs/>
+          <w:noProof w:val="0"/>
+          <w:sz w:val="24"/>
+          <w:szCs w:val="24"/>
+        </w:rPr>
+        <w:t>Qt</w:t>
+      </w:r>
+      <w:r>
+        <w:rPr>
+          <w:rFonts w:ascii="Times New Roman" w:eastAsia="Times New Roman" w:hAnsi="Times New Roman" w:cs="Times New Roman"/>
+          <w:noProof w:val="0"/>
+          <w:sz w:val="24"/>
+          <w:szCs w:val="24"/>
+        </w:rPr>
+        <w:t xml:space="preserve"> provides more built-in features for complex GUI elements, such as </w:t>
+      </w:r>
+      <w:r>
+        <w:rPr>
+          <w:rFonts w:ascii="Times New Roman" w:eastAsia="Times New Roman" w:hAnsi="Times New Roman" w:cs="Times New Roman"/>
+          <w:b/>
+          <w:bCs/>
+          <w:noProof w:val="0"/>
+          <w:sz w:val="24"/>
+          <w:szCs w:val="24"/>
+        </w:rPr>
+        <w:t>animation, networking, and advanced graphics rendering</w:t>
+      </w:r>
+      <w:r>
+        <w:rPr>
+          <w:rFonts w:ascii="Times New Roman" w:eastAsia="Times New Roman" w:hAnsi="Times New Roman" w:cs="Times New Roman"/>
+          <w:noProof w:val="0"/>
+          <w:sz w:val="24"/>
+          <w:szCs w:val="24"/>
+        </w:rPr>
+        <w:t xml:space="preserve">, which </w:t>
+      </w:r>
+      <w:proofErr w:type="spellStart"/>
+      <w:r>
+        <w:rPr>
+          <w:rFonts w:ascii="Times New Roman" w:eastAsia="Times New Roman" w:hAnsi="Times New Roman" w:cs="Times New Roman"/>
+          <w:noProof w:val="0"/>
+          <w:sz w:val="24"/>
+          <w:szCs w:val="24"/>
+        </w:rPr>
+        <w:t>wxWidgets</w:t>
+      </w:r>
+      <w:proofErr w:type="spellEnd"/>
+      <w:r>
+        <w:rPr>
+          <w:rFonts w:ascii="Times New Roman" w:eastAsia="Times New Roman" w:hAnsi="Times New Roman" w:cs="Times New Roman"/>
+          <w:noProof w:val="0"/>
+          <w:sz w:val="24"/>
+          <w:szCs w:val="24"/>
+        </w:rPr>
+        <w:t xml:space="preserve"> </w:t>
+      </w:r>
+      <w:proofErr w:type="gramStart"/>
+      <w:r>
+        <w:rPr>
+          <w:rFonts w:ascii="Times New Roman" w:eastAsia="Times New Roman" w:hAnsi="Times New Roman" w:cs="Times New Roman"/>
+          <w:noProof w:val="0"/>
+          <w:sz w:val="24"/>
+          <w:szCs w:val="24"/>
+        </w:rPr>
+        <w:t>doesn't</w:t>
+      </w:r>
+      <w:proofErr w:type="gramEnd"/>
+      <w:r>
+        <w:rPr>
+          <w:rFonts w:ascii="Times New Roman" w:eastAsia="Times New Roman" w:hAnsi="Times New Roman" w:cs="Times New Roman"/>
+          <w:noProof w:val="0"/>
+          <w:sz w:val="24"/>
+          <w:szCs w:val="24"/>
+        </w:rPr>
+        <w:t xml:space="preserve"> focus on as much. Qt is often preferred for </w:t>
+      </w:r>
+      <w:r>
+        <w:rPr>
+          <w:rFonts w:ascii="Times New Roman" w:eastAsia="Times New Roman" w:hAnsi="Times New Roman" w:cs="Times New Roman"/>
+          <w:b/>
+          <w:bCs/>
+          <w:noProof w:val="0"/>
+          <w:sz w:val="24"/>
+          <w:szCs w:val="24"/>
+        </w:rPr>
+        <w:t>highly interactive or visually complex applications</w:t>
+      </w:r>
+      <w:r>
+        <w:rPr>
+          <w:rFonts w:ascii="Times New Roman" w:eastAsia="Times New Roman" w:hAnsi="Times New Roman" w:cs="Times New Roman"/>
+          <w:noProof w:val="0"/>
+          <w:sz w:val="24"/>
+          <w:szCs w:val="24"/>
+        </w:rPr>
+        <w:t>.</w:t>
+      </w:r>
+    </w:p>
+    <w:p>
+      <w:pPr>
+        <w:numPr>
+          <w:ilvl w:val="1"/>
+          <w:numId w:val="9"/>
+        </w:numPr>
+        <w:spacing w:before="100" w:beforeAutospacing="1" w:after="100" w:afterAutospacing="1" w:line="240" w:lineRule="auto"/>
+        <w:rPr>
+          <w:rFonts w:ascii="Times New Roman" w:eastAsia="Times New Roman" w:hAnsi="Times New Roman" w:cs="Times New Roman"/>
+          <w:noProof w:val="0"/>
+          <w:sz w:val="24"/>
+          <w:szCs w:val="24"/>
+        </w:rPr>
+      </w:pPr>
+      <w:proofErr w:type="spellStart"/>
+      <w:r>
+        <w:rPr>
+          <w:rFonts w:ascii="Times New Roman" w:eastAsia="Times New Roman" w:hAnsi="Times New Roman" w:cs="Times New Roman"/>
+          <w:b/>
+          <w:bCs/>
+          <w:noProof w:val="0"/>
+          <w:sz w:val="24"/>
+          <w:szCs w:val="24"/>
+        </w:rPr>
+        <w:t>wxWidgets</w:t>
+      </w:r>
+      <w:proofErr w:type="spellEnd"/>
+      <w:r>
+        <w:rPr>
+          <w:rFonts w:ascii="Times New Roman" w:eastAsia="Times New Roman" w:hAnsi="Times New Roman" w:cs="Times New Roman"/>
+          <w:noProof w:val="0"/>
+          <w:sz w:val="24"/>
+          <w:szCs w:val="24"/>
+        </w:rPr>
+        <w:t xml:space="preserve"> focuses on being lightweight, so it </w:t>
+      </w:r>
+      <w:proofErr w:type="gramStart"/>
+      <w:r>
+        <w:rPr>
+          <w:rFonts w:ascii="Times New Roman" w:eastAsia="Times New Roman" w:hAnsi="Times New Roman" w:cs="Times New Roman"/>
+          <w:noProof w:val="0"/>
+          <w:sz w:val="24"/>
+          <w:szCs w:val="24"/>
+        </w:rPr>
+        <w:t>doesn't</w:t>
+      </w:r>
+      <w:proofErr w:type="gramEnd"/>
+      <w:r>
+        <w:rPr>
+          <w:rFonts w:ascii="Times New Roman" w:eastAsia="Times New Roman" w:hAnsi="Times New Roman" w:cs="Times New Roman"/>
+          <w:noProof w:val="0"/>
+          <w:sz w:val="24"/>
+          <w:szCs w:val="24"/>
+        </w:rPr>
+        <w:t xml:space="preserve"> have as many of the advanced features that Qt offers out-of-the-box.</w:t>
+      </w:r>
+    </w:p>
+    <w:p>
+      <w:pPr>
+        <w:spacing w:after="0" w:line="240" w:lineRule="auto"/>
+        <w:rPr>
+          <w:rFonts w:ascii="Times New Roman" w:eastAsia="Times New Roman" w:hAnsi="Times New Roman" w:cs="Times New Roman"/>
+          <w:noProof w:val="0"/>
+          <w:sz w:val="24"/>
+          <w:szCs w:val="24"/>
+        </w:rPr>
+      </w:pPr>
+      <w:r>
+        <w:rPr>
+          <w:rFonts w:ascii="Times New Roman" w:eastAsia="Times New Roman" w:hAnsi="Times New Roman" w:cs="Times New Roman"/>
+          <w:noProof w:val="0"/>
+          <w:sz w:val="24"/>
+          <w:szCs w:val="24"/>
+        </w:rPr>
+        <w:pict w14:anchorId="5A862D6E">
+          <v:rect id="_x0000_i1028" style="width:0;height:1.5pt" o:hralign="center" o:hrstd="t" o:hr="t" fillcolor="#a0a0a0" stroked="f"/>
+        </w:pict>
+      </w:r>
+    </w:p>
+    <w:p>
+      <w:pPr>
+        <w:spacing w:before="100" w:beforeAutospacing="1" w:after="100" w:afterAutospacing="1" w:line="240" w:lineRule="auto"/>
+        <w:outlineLvl w:val="2"/>
+        <w:rPr>
+          <w:rFonts w:ascii="Times New Roman" w:eastAsia="Times New Roman" w:hAnsi="Times New Roman" w:cs="Times New Roman"/>
+          <w:b/>
+          <w:bCs/>
+          <w:noProof w:val="0"/>
+          <w:sz w:val="27"/>
+          <w:szCs w:val="27"/>
+        </w:rPr>
+      </w:pPr>
+      <w:r>
+        <w:rPr>
+          <w:rFonts w:ascii="Times New Roman" w:eastAsia="Times New Roman" w:hAnsi="Times New Roman" w:cs="Times New Roman"/>
+          <w:b/>
+          <w:bCs/>
+          <w:noProof w:val="0"/>
+          <w:sz w:val="27"/>
+          <w:szCs w:val="27"/>
+        </w:rPr>
+        <w:t xml:space="preserve">Will You Need to Change a Lot of Code to Transition from </w:t>
+      </w:r>
+      <w:proofErr w:type="spellStart"/>
+      <w:r>
+        <w:rPr>
+          <w:rFonts w:ascii="Times New Roman" w:eastAsia="Times New Roman" w:hAnsi="Times New Roman" w:cs="Times New Roman"/>
+          <w:b/>
+          <w:bCs/>
+          <w:noProof w:val="0"/>
+          <w:sz w:val="27"/>
+          <w:szCs w:val="27"/>
+        </w:rPr>
+        <w:t>wxWidgets</w:t>
+      </w:r>
+      <w:proofErr w:type="spellEnd"/>
+      <w:r>
+        <w:rPr>
+          <w:rFonts w:ascii="Times New Roman" w:eastAsia="Times New Roman" w:hAnsi="Times New Roman" w:cs="Times New Roman"/>
+          <w:b/>
+          <w:bCs/>
+          <w:noProof w:val="0"/>
+          <w:sz w:val="27"/>
+          <w:szCs w:val="27"/>
+        </w:rPr>
+        <w:t xml:space="preserve"> to Qt?</w:t>
+      </w:r>
+    </w:p>
+    <w:p>
+      <w:pPr>
+        <w:numPr>
+          <w:ilvl w:val="0"/>
+          <w:numId w:val="10"/>
+        </w:numPr>
+        <w:spacing w:before="100" w:beforeAutospacing="1" w:after="100" w:afterAutospacing="1" w:line="240" w:lineRule="auto"/>
+        <w:rPr>
+          <w:rFonts w:ascii="Times New Roman" w:eastAsia="Times New Roman" w:hAnsi="Times New Roman" w:cs="Times New Roman"/>
+          <w:noProof w:val="0"/>
+          <w:sz w:val="24"/>
+          <w:szCs w:val="24"/>
+        </w:rPr>
+      </w:pPr>
+      <w:r>
+        <w:rPr>
+          <w:rFonts w:ascii="Times New Roman" w:eastAsia="Times New Roman" w:hAnsi="Times New Roman" w:cs="Times New Roman"/>
+          <w:b/>
+          <w:bCs/>
+          <w:noProof w:val="0"/>
+          <w:sz w:val="24"/>
+          <w:szCs w:val="24"/>
+        </w:rPr>
+        <w:t>Fundamental Code Changes</w:t>
+      </w:r>
+      <w:r>
+        <w:rPr>
+          <w:rFonts w:ascii="Times New Roman" w:eastAsia="Times New Roman" w:hAnsi="Times New Roman" w:cs="Times New Roman"/>
+          <w:noProof w:val="0"/>
+          <w:sz w:val="24"/>
+          <w:szCs w:val="24"/>
+        </w:rPr>
+        <w:t>:</w:t>
+      </w:r>
+    </w:p>
+    <w:p>
+      <w:pPr>
+        <w:numPr>
+          <w:ilvl w:val="1"/>
+          <w:numId w:val="10"/>
+        </w:numPr>
+        <w:spacing w:before="100" w:beforeAutospacing="1" w:after="100" w:afterAutospacing="1" w:line="240" w:lineRule="auto"/>
+        <w:rPr>
+          <w:rFonts w:ascii="Times New Roman" w:eastAsia="Times New Roman" w:hAnsi="Times New Roman" w:cs="Times New Roman"/>
+          <w:noProof w:val="0"/>
+          <w:sz w:val="24"/>
+          <w:szCs w:val="24"/>
+        </w:rPr>
+      </w:pPr>
+      <w:r>
+        <w:rPr>
+          <w:rFonts w:ascii="Times New Roman" w:eastAsia="Times New Roman" w:hAnsi="Times New Roman" w:cs="Times New Roman"/>
+          <w:b/>
+          <w:bCs/>
+          <w:noProof w:val="0"/>
+          <w:sz w:val="24"/>
+          <w:szCs w:val="24"/>
+        </w:rPr>
+        <w:t>Yes</w:t>
+      </w:r>
+      <w:r>
+        <w:rPr>
+          <w:rFonts w:ascii="Times New Roman" w:eastAsia="Times New Roman" w:hAnsi="Times New Roman" w:cs="Times New Roman"/>
+          <w:noProof w:val="0"/>
+          <w:sz w:val="24"/>
+          <w:szCs w:val="24"/>
+        </w:rPr>
+        <w:t xml:space="preserve">, transitioning from </w:t>
+      </w:r>
+      <w:proofErr w:type="spellStart"/>
+      <w:r>
+        <w:rPr>
+          <w:rFonts w:ascii="Times New Roman" w:eastAsia="Times New Roman" w:hAnsi="Times New Roman" w:cs="Times New Roman"/>
+          <w:b/>
+          <w:bCs/>
+          <w:noProof w:val="0"/>
+          <w:sz w:val="24"/>
+          <w:szCs w:val="24"/>
+        </w:rPr>
+        <w:t>wxWidgets</w:t>
+      </w:r>
+      <w:proofErr w:type="spellEnd"/>
+      <w:r>
+        <w:rPr>
+          <w:rFonts w:ascii="Times New Roman" w:eastAsia="Times New Roman" w:hAnsi="Times New Roman" w:cs="Times New Roman"/>
+          <w:b/>
+          <w:bCs/>
+          <w:noProof w:val="0"/>
+          <w:sz w:val="24"/>
+          <w:szCs w:val="24"/>
+        </w:rPr>
+        <w:t xml:space="preserve"> to Qt will require significant changes in the code</w:t>
+      </w:r>
+      <w:r>
+        <w:rPr>
+          <w:rFonts w:ascii="Times New Roman" w:eastAsia="Times New Roman" w:hAnsi="Times New Roman" w:cs="Times New Roman"/>
+          <w:noProof w:val="0"/>
+          <w:sz w:val="24"/>
+          <w:szCs w:val="24"/>
+        </w:rPr>
+        <w:t>.</w:t>
+      </w:r>
+    </w:p>
+    <w:p>
+      <w:pPr>
+        <w:numPr>
+          <w:ilvl w:val="1"/>
+          <w:numId w:val="10"/>
+        </w:numPr>
+        <w:spacing w:before="100" w:beforeAutospacing="1" w:after="100" w:afterAutospacing="1" w:line="240" w:lineRule="auto"/>
+        <w:rPr>
+          <w:rFonts w:ascii="Times New Roman" w:eastAsia="Times New Roman" w:hAnsi="Times New Roman" w:cs="Times New Roman"/>
+          <w:noProof w:val="0"/>
+          <w:sz w:val="24"/>
+          <w:szCs w:val="24"/>
+        </w:rPr>
+      </w:pPr>
+      <w:r>
+        <w:rPr>
+          <w:rFonts w:ascii="Times New Roman" w:eastAsia="Times New Roman" w:hAnsi="Times New Roman" w:cs="Times New Roman"/>
+          <w:b/>
+          <w:bCs/>
+          <w:noProof w:val="0"/>
+          <w:sz w:val="24"/>
+          <w:szCs w:val="24"/>
+        </w:rPr>
+        <w:t>UI elements</w:t>
+      </w:r>
+      <w:r>
+        <w:rPr>
+          <w:rFonts w:ascii="Times New Roman" w:eastAsia="Times New Roman" w:hAnsi="Times New Roman" w:cs="Times New Roman"/>
+          <w:noProof w:val="0"/>
+          <w:sz w:val="24"/>
+          <w:szCs w:val="24"/>
+        </w:rPr>
+        <w:t xml:space="preserve"> (like buttons, panels, text fields, etc.) are handled differently in both frameworks. </w:t>
+      </w:r>
+      <w:proofErr w:type="spellStart"/>
+      <w:r>
+        <w:rPr>
+          <w:rFonts w:ascii="Times New Roman" w:eastAsia="Times New Roman" w:hAnsi="Times New Roman" w:cs="Times New Roman"/>
+          <w:noProof w:val="0"/>
+          <w:sz w:val="24"/>
+          <w:szCs w:val="24"/>
+        </w:rPr>
+        <w:t>wxWidgets</w:t>
+      </w:r>
+      <w:proofErr w:type="spellEnd"/>
+      <w:r>
+        <w:rPr>
+          <w:rFonts w:ascii="Times New Roman" w:eastAsia="Times New Roman" w:hAnsi="Times New Roman" w:cs="Times New Roman"/>
+          <w:noProof w:val="0"/>
+          <w:sz w:val="24"/>
+          <w:szCs w:val="24"/>
+        </w:rPr>
+        <w:t xml:space="preserve"> uses </w:t>
+      </w:r>
+      <w:proofErr w:type="spellStart"/>
+      <w:r>
+        <w:rPr>
+          <w:rFonts w:ascii="Courier New" w:eastAsia="Times New Roman" w:hAnsi="Courier New" w:cs="Courier New"/>
+          <w:noProof w:val="0"/>
+          <w:sz w:val="20"/>
+          <w:szCs w:val="20"/>
+        </w:rPr>
+        <w:t>wxButton</w:t>
+      </w:r>
+      <w:proofErr w:type="spellEnd"/>
+      <w:r>
+        <w:rPr>
+          <w:rFonts w:ascii="Times New Roman" w:eastAsia="Times New Roman" w:hAnsi="Times New Roman" w:cs="Times New Roman"/>
+          <w:noProof w:val="0"/>
+          <w:sz w:val="24"/>
+          <w:szCs w:val="24"/>
+        </w:rPr>
+        <w:t xml:space="preserve">, </w:t>
+      </w:r>
+      <w:proofErr w:type="spellStart"/>
+      <w:r>
+        <w:rPr>
+          <w:rFonts w:ascii="Courier New" w:eastAsia="Times New Roman" w:hAnsi="Courier New" w:cs="Courier New"/>
+          <w:noProof w:val="0"/>
+          <w:sz w:val="20"/>
+          <w:szCs w:val="20"/>
+        </w:rPr>
+        <w:t>wxTextCtrl</w:t>
+      </w:r>
+      <w:proofErr w:type="spellEnd"/>
+      <w:r>
+        <w:rPr>
+          <w:rFonts w:ascii="Times New Roman" w:eastAsia="Times New Roman" w:hAnsi="Times New Roman" w:cs="Times New Roman"/>
+          <w:noProof w:val="0"/>
+          <w:sz w:val="24"/>
+          <w:szCs w:val="24"/>
+        </w:rPr>
+        <w:t xml:space="preserve">, etc., while Qt uses </w:t>
+      </w:r>
+      <w:proofErr w:type="spellStart"/>
+      <w:r>
+        <w:rPr>
+          <w:rFonts w:ascii="Courier New" w:eastAsia="Times New Roman" w:hAnsi="Courier New" w:cs="Courier New"/>
+          <w:noProof w:val="0"/>
+          <w:sz w:val="20"/>
+          <w:szCs w:val="20"/>
+        </w:rPr>
+        <w:t>QPushButton</w:t>
+      </w:r>
+      <w:proofErr w:type="spellEnd"/>
+      <w:r>
+        <w:rPr>
+          <w:rFonts w:ascii="Times New Roman" w:eastAsia="Times New Roman" w:hAnsi="Times New Roman" w:cs="Times New Roman"/>
+          <w:noProof w:val="0"/>
+          <w:sz w:val="24"/>
+          <w:szCs w:val="24"/>
+        </w:rPr>
+        <w:t xml:space="preserve">, </w:t>
+      </w:r>
+      <w:proofErr w:type="spellStart"/>
+      <w:r>
+        <w:rPr>
+          <w:rFonts w:ascii="Courier New" w:eastAsia="Times New Roman" w:hAnsi="Courier New" w:cs="Courier New"/>
+          <w:noProof w:val="0"/>
+          <w:sz w:val="20"/>
+          <w:szCs w:val="20"/>
+        </w:rPr>
+        <w:t>QLineEdit</w:t>
+      </w:r>
+      <w:proofErr w:type="spellEnd"/>
+      <w:r>
+        <w:rPr>
+          <w:rFonts w:ascii="Times New Roman" w:eastAsia="Times New Roman" w:hAnsi="Times New Roman" w:cs="Times New Roman"/>
+          <w:noProof w:val="0"/>
+          <w:sz w:val="24"/>
+          <w:szCs w:val="24"/>
+        </w:rPr>
+        <w:t>, etc.</w:t>
+      </w:r>
+    </w:p>
+    <w:p>
+      <w:pPr>
+        <w:numPr>
+          <w:ilvl w:val="1"/>
+          <w:numId w:val="10"/>
+        </w:numPr>
+        <w:spacing w:before="100" w:beforeAutospacing="1" w:after="100" w:afterAutospacing="1" w:line="240" w:lineRule="auto"/>
+        <w:rPr>
+          <w:rFonts w:ascii="Times New Roman" w:eastAsia="Times New Roman" w:hAnsi="Times New Roman" w:cs="Times New Roman"/>
+          <w:noProof w:val="0"/>
+          <w:sz w:val="24"/>
+          <w:szCs w:val="24"/>
+        </w:rPr>
+      </w:pPr>
+      <w:r>
+        <w:rPr>
+          <w:rFonts w:ascii="Times New Roman" w:eastAsia="Times New Roman" w:hAnsi="Times New Roman" w:cs="Times New Roman"/>
+          <w:noProof w:val="0"/>
+          <w:sz w:val="24"/>
+          <w:szCs w:val="24"/>
+        </w:rPr>
+        <w:lastRenderedPageBreak/>
+        <w:t xml:space="preserve">The </w:t>
+      </w:r>
+      <w:r>
+        <w:rPr>
+          <w:rFonts w:ascii="Times New Roman" w:eastAsia="Times New Roman" w:hAnsi="Times New Roman" w:cs="Times New Roman"/>
+          <w:b/>
+          <w:bCs/>
+          <w:noProof w:val="0"/>
+          <w:sz w:val="24"/>
+          <w:szCs w:val="24"/>
+        </w:rPr>
+        <w:t>event handling mechanism</w:t>
+      </w:r>
+      <w:r>
+        <w:rPr>
+          <w:rFonts w:ascii="Times New Roman" w:eastAsia="Times New Roman" w:hAnsi="Times New Roman" w:cs="Times New Roman"/>
+          <w:noProof w:val="0"/>
+          <w:sz w:val="24"/>
+          <w:szCs w:val="24"/>
+        </w:rPr>
+        <w:t xml:space="preserve"> is different. </w:t>
+      </w:r>
+      <w:proofErr w:type="spellStart"/>
+      <w:r>
+        <w:rPr>
+          <w:rFonts w:ascii="Times New Roman" w:eastAsia="Times New Roman" w:hAnsi="Times New Roman" w:cs="Times New Roman"/>
+          <w:noProof w:val="0"/>
+          <w:sz w:val="24"/>
+          <w:szCs w:val="24"/>
+        </w:rPr>
+        <w:t>wxWidgets</w:t>
+      </w:r>
+      <w:proofErr w:type="spellEnd"/>
+      <w:r>
+        <w:rPr>
+          <w:rFonts w:ascii="Times New Roman" w:eastAsia="Times New Roman" w:hAnsi="Times New Roman" w:cs="Times New Roman"/>
+          <w:noProof w:val="0"/>
+          <w:sz w:val="24"/>
+          <w:szCs w:val="24"/>
+        </w:rPr>
+        <w:t xml:space="preserve"> uses event tables for event handling, whereas Qt uses </w:t>
+      </w:r>
+      <w:r>
+        <w:rPr>
+          <w:rFonts w:ascii="Times New Roman" w:eastAsia="Times New Roman" w:hAnsi="Times New Roman" w:cs="Times New Roman"/>
+          <w:b/>
+          <w:bCs/>
+          <w:noProof w:val="0"/>
+          <w:sz w:val="24"/>
+          <w:szCs w:val="24"/>
+        </w:rPr>
+        <w:t>signals and slots</w:t>
+      </w:r>
+      <w:r>
+        <w:rPr>
+          <w:rFonts w:ascii="Times New Roman" w:eastAsia="Times New Roman" w:hAnsi="Times New Roman" w:cs="Times New Roman"/>
+          <w:noProof w:val="0"/>
+          <w:sz w:val="24"/>
+          <w:szCs w:val="24"/>
+        </w:rPr>
+        <w:t xml:space="preserve"> for event handling.</w:t>
+      </w:r>
+    </w:p>
+    <w:p>
+      <w:pPr>
+        <w:numPr>
+          <w:ilvl w:val="1"/>
+          <w:numId w:val="10"/>
+        </w:numPr>
+        <w:spacing w:before="100" w:beforeAutospacing="1" w:after="100" w:afterAutospacing="1" w:line="240" w:lineRule="auto"/>
+        <w:rPr>
+          <w:rFonts w:ascii="Times New Roman" w:eastAsia="Times New Roman" w:hAnsi="Times New Roman" w:cs="Times New Roman"/>
+          <w:noProof w:val="0"/>
+          <w:sz w:val="24"/>
+          <w:szCs w:val="24"/>
+        </w:rPr>
+      </w:pPr>
+      <w:r>
+        <w:rPr>
+          <w:rFonts w:ascii="Times New Roman" w:eastAsia="Times New Roman" w:hAnsi="Times New Roman" w:cs="Times New Roman"/>
+          <w:noProof w:val="0"/>
+          <w:sz w:val="24"/>
+          <w:szCs w:val="24"/>
+        </w:rPr>
+        <w:t xml:space="preserve">The </w:t>
+      </w:r>
+      <w:r>
+        <w:rPr>
+          <w:rFonts w:ascii="Times New Roman" w:eastAsia="Times New Roman" w:hAnsi="Times New Roman" w:cs="Times New Roman"/>
+          <w:b/>
+          <w:bCs/>
+          <w:noProof w:val="0"/>
+          <w:sz w:val="24"/>
+          <w:szCs w:val="24"/>
+        </w:rPr>
+        <w:t>layout management</w:t>
+      </w:r>
+      <w:r>
+        <w:rPr>
+          <w:rFonts w:ascii="Times New Roman" w:eastAsia="Times New Roman" w:hAnsi="Times New Roman" w:cs="Times New Roman"/>
+          <w:noProof w:val="0"/>
+          <w:sz w:val="24"/>
+          <w:szCs w:val="24"/>
+        </w:rPr>
+        <w:t xml:space="preserve"> in both frameworks differs, so </w:t>
+      </w:r>
+      <w:proofErr w:type="gramStart"/>
+      <w:r>
+        <w:rPr>
+          <w:rFonts w:ascii="Times New Roman" w:eastAsia="Times New Roman" w:hAnsi="Times New Roman" w:cs="Times New Roman"/>
+          <w:noProof w:val="0"/>
+          <w:sz w:val="24"/>
+          <w:szCs w:val="24"/>
+        </w:rPr>
+        <w:t>you'd</w:t>
+      </w:r>
+      <w:proofErr w:type="gramEnd"/>
+      <w:r>
+        <w:rPr>
+          <w:rFonts w:ascii="Times New Roman" w:eastAsia="Times New Roman" w:hAnsi="Times New Roman" w:cs="Times New Roman"/>
+          <w:noProof w:val="0"/>
+          <w:sz w:val="24"/>
+          <w:szCs w:val="24"/>
+        </w:rPr>
+        <w:t xml:space="preserve"> have to rewrite how your GUI components are arranged.</w:t>
+      </w:r>
+    </w:p>
+    <w:p>
+      <w:pPr>
+        <w:numPr>
+          <w:ilvl w:val="0"/>
+          <w:numId w:val="10"/>
+        </w:numPr>
+        <w:spacing w:before="100" w:beforeAutospacing="1" w:after="100" w:afterAutospacing="1" w:line="240" w:lineRule="auto"/>
+        <w:rPr>
+          <w:rFonts w:ascii="Times New Roman" w:eastAsia="Times New Roman" w:hAnsi="Times New Roman" w:cs="Times New Roman"/>
+          <w:noProof w:val="0"/>
+          <w:sz w:val="24"/>
+          <w:szCs w:val="24"/>
+        </w:rPr>
+      </w:pPr>
+      <w:r>
+        <w:rPr>
+          <w:rFonts w:ascii="Times New Roman" w:eastAsia="Times New Roman" w:hAnsi="Times New Roman" w:cs="Times New Roman"/>
+          <w:b/>
+          <w:bCs/>
+          <w:noProof w:val="0"/>
+          <w:sz w:val="24"/>
+          <w:szCs w:val="24"/>
+        </w:rPr>
+        <w:t>Code Reuse</w:t>
+      </w:r>
+      <w:r>
+        <w:rPr>
+          <w:rFonts w:ascii="Times New Roman" w:eastAsia="Times New Roman" w:hAnsi="Times New Roman" w:cs="Times New Roman"/>
+          <w:noProof w:val="0"/>
+          <w:sz w:val="24"/>
+          <w:szCs w:val="24"/>
+        </w:rPr>
+        <w:t>:</w:t>
+      </w:r>
+    </w:p>
+    <w:p>
+      <w:pPr>
+        <w:numPr>
+          <w:ilvl w:val="1"/>
+          <w:numId w:val="10"/>
+        </w:numPr>
+        <w:spacing w:before="100" w:beforeAutospacing="1" w:after="100" w:afterAutospacing="1" w:line="240" w:lineRule="auto"/>
+        <w:rPr>
+          <w:rFonts w:ascii="Times New Roman" w:eastAsia="Times New Roman" w:hAnsi="Times New Roman" w:cs="Times New Roman"/>
+          <w:noProof w:val="0"/>
+          <w:sz w:val="24"/>
+          <w:szCs w:val="24"/>
+        </w:rPr>
+      </w:pPr>
+      <w:r>
+        <w:rPr>
+          <w:rFonts w:ascii="Times New Roman" w:eastAsia="Times New Roman" w:hAnsi="Times New Roman" w:cs="Times New Roman"/>
+          <w:noProof w:val="0"/>
+          <w:sz w:val="24"/>
+          <w:szCs w:val="24"/>
+        </w:rPr>
+        <w:t xml:space="preserve">There might be </w:t>
+      </w:r>
+      <w:r>
+        <w:rPr>
+          <w:rFonts w:ascii="Times New Roman" w:eastAsia="Times New Roman" w:hAnsi="Times New Roman" w:cs="Times New Roman"/>
+          <w:b/>
+          <w:bCs/>
+          <w:noProof w:val="0"/>
+          <w:sz w:val="24"/>
+          <w:szCs w:val="24"/>
+        </w:rPr>
+        <w:t>some reusable logic</w:t>
+      </w:r>
+      <w:r>
+        <w:rPr>
+          <w:rFonts w:ascii="Times New Roman" w:eastAsia="Times New Roman" w:hAnsi="Times New Roman" w:cs="Times New Roman"/>
+          <w:noProof w:val="0"/>
+          <w:sz w:val="24"/>
+          <w:szCs w:val="24"/>
+        </w:rPr>
+        <w:t xml:space="preserve"> such as backend functions (for your streak tracking, database management, etc.), but the GUI code will largely need to be rewritten due to the differences in how the two frameworks structure and manage UI components.</w:t>
+      </w:r>
+    </w:p>
+    <w:p>
+      <w:pPr>
+        <w:numPr>
+          <w:ilvl w:val="0"/>
+          <w:numId w:val="10"/>
+        </w:numPr>
+        <w:spacing w:before="100" w:beforeAutospacing="1" w:after="100" w:afterAutospacing="1" w:line="240" w:lineRule="auto"/>
+        <w:rPr>
+          <w:rFonts w:ascii="Times New Roman" w:eastAsia="Times New Roman" w:hAnsi="Times New Roman" w:cs="Times New Roman"/>
+          <w:noProof w:val="0"/>
+          <w:sz w:val="24"/>
+          <w:szCs w:val="24"/>
+        </w:rPr>
+      </w:pPr>
+      <w:r>
+        <w:rPr>
+          <w:rFonts w:ascii="Times New Roman" w:eastAsia="Times New Roman" w:hAnsi="Times New Roman" w:cs="Times New Roman"/>
+          <w:b/>
+          <w:bCs/>
+          <w:noProof w:val="0"/>
+          <w:sz w:val="24"/>
+          <w:szCs w:val="24"/>
+        </w:rPr>
+        <w:t>Transition Complexity</w:t>
+      </w:r>
+      <w:r>
+        <w:rPr>
+          <w:rFonts w:ascii="Times New Roman" w:eastAsia="Times New Roman" w:hAnsi="Times New Roman" w:cs="Times New Roman"/>
+          <w:noProof w:val="0"/>
+          <w:sz w:val="24"/>
+          <w:szCs w:val="24"/>
+        </w:rPr>
+        <w:t>:</w:t>
+      </w:r>
+    </w:p>
+    <w:p>
+      <w:pPr>
+        <w:numPr>
+          <w:ilvl w:val="1"/>
+          <w:numId w:val="10"/>
+        </w:numPr>
+        <w:spacing w:before="100" w:beforeAutospacing="1" w:after="100" w:afterAutospacing="1" w:line="240" w:lineRule="auto"/>
+        <w:rPr>
+          <w:rFonts w:ascii="Times New Roman" w:eastAsia="Times New Roman" w:hAnsi="Times New Roman" w:cs="Times New Roman"/>
+          <w:noProof w:val="0"/>
+          <w:sz w:val="24"/>
+          <w:szCs w:val="24"/>
+        </w:rPr>
+      </w:pPr>
+      <w:r>
+        <w:rPr>
+          <w:rFonts w:ascii="Times New Roman" w:eastAsia="Times New Roman" w:hAnsi="Times New Roman" w:cs="Times New Roman"/>
+          <w:noProof w:val="0"/>
+          <w:sz w:val="24"/>
+          <w:szCs w:val="24"/>
+        </w:rPr>
+        <w:t xml:space="preserve">The transition complexity is </w:t>
+      </w:r>
+      <w:r>
+        <w:rPr>
+          <w:rFonts w:ascii="Times New Roman" w:eastAsia="Times New Roman" w:hAnsi="Times New Roman" w:cs="Times New Roman"/>
+          <w:b/>
+          <w:bCs/>
+          <w:noProof w:val="0"/>
+          <w:sz w:val="24"/>
+          <w:szCs w:val="24"/>
+        </w:rPr>
+        <w:t>medium to high</w:t>
+      </w:r>
+      <w:r>
+        <w:rPr>
+          <w:rFonts w:ascii="Times New Roman" w:eastAsia="Times New Roman" w:hAnsi="Times New Roman" w:cs="Times New Roman"/>
+          <w:noProof w:val="0"/>
+          <w:sz w:val="24"/>
+          <w:szCs w:val="24"/>
+        </w:rPr>
+        <w:t>, depending on how much of your application depends on the GUI. If your application has a very simple GUI, transitioning will be easier.</w:t>
+      </w:r>
+    </w:p>
+    <w:p>
+      <w:pPr>
+        <w:numPr>
+          <w:ilvl w:val="1"/>
+          <w:numId w:val="10"/>
+        </w:numPr>
+        <w:spacing w:before="100" w:beforeAutospacing="1" w:after="100" w:afterAutospacing="1" w:line="240" w:lineRule="auto"/>
+        <w:rPr>
+          <w:rFonts w:ascii="Times New Roman" w:eastAsia="Times New Roman" w:hAnsi="Times New Roman" w:cs="Times New Roman"/>
+          <w:noProof w:val="0"/>
+          <w:sz w:val="24"/>
+          <w:szCs w:val="24"/>
+        </w:rPr>
+      </w:pPr>
+      <w:r>
+        <w:rPr>
+          <w:rFonts w:ascii="Times New Roman" w:eastAsia="Times New Roman" w:hAnsi="Times New Roman" w:cs="Times New Roman"/>
+          <w:noProof w:val="0"/>
+          <w:sz w:val="24"/>
+          <w:szCs w:val="24"/>
+        </w:rPr>
+        <w:t xml:space="preserve">For more </w:t>
+      </w:r>
+      <w:r>
+        <w:rPr>
+          <w:rFonts w:ascii="Times New Roman" w:eastAsia="Times New Roman" w:hAnsi="Times New Roman" w:cs="Times New Roman"/>
+          <w:b/>
+          <w:bCs/>
+          <w:noProof w:val="0"/>
+          <w:sz w:val="24"/>
+          <w:szCs w:val="24"/>
+        </w:rPr>
+        <w:t>complex GUI layouts</w:t>
+      </w:r>
+      <w:r>
+        <w:rPr>
+          <w:rFonts w:ascii="Times New Roman" w:eastAsia="Times New Roman" w:hAnsi="Times New Roman" w:cs="Times New Roman"/>
+          <w:noProof w:val="0"/>
+          <w:sz w:val="24"/>
+          <w:szCs w:val="24"/>
+        </w:rPr>
+        <w:t>, the transition will require more work because of differences in layout management, widgets, and event handling.</w:t>
+      </w:r>
+    </w:p>
+    <w:p>
+      <w:pPr>
+        <w:spacing w:after="0" w:line="240" w:lineRule="auto"/>
+        <w:rPr>
+          <w:rFonts w:ascii="Times New Roman" w:eastAsia="Times New Roman" w:hAnsi="Times New Roman" w:cs="Times New Roman"/>
+          <w:noProof w:val="0"/>
+          <w:sz w:val="24"/>
+          <w:szCs w:val="24"/>
+        </w:rPr>
+      </w:pPr>
+      <w:r>
+        <w:rPr>
+          <w:rFonts w:ascii="Times New Roman" w:eastAsia="Times New Roman" w:hAnsi="Times New Roman" w:cs="Times New Roman"/>
+          <w:noProof w:val="0"/>
+          <w:sz w:val="24"/>
+          <w:szCs w:val="24"/>
+        </w:rPr>
+        <w:pict w14:anchorId="6889B10C">
           <v:rect id="_x0000_i1029" style="width:0;height:1.5pt" o:hralign="center" o:hrstd="t" o:hr="t" fillcolor="#a0a0a0" stroked="f"/>
         </w:pict>
       </w:r>
@@ -2226,7 +3561,7 @@
           <w:sz w:val="27"/>
           <w:szCs w:val="27"/>
         </w:rPr>
-        <w:t xml:space="preserve">Complexity Difference: </w:t>
+        <w:t xml:space="preserve">Summary: Should You Stick with </w:t>
       </w:r>
       <w:proofErr w:type="spellStart"/>
       <w:r>
@@ -2250,64 +3585,172 @@
           <w:sz w:val="27"/>
           <w:szCs w:val="27"/>
         </w:rPr>
-        <w:t xml:space="preserve"> vs Qt</w:t>
+        <w:t xml:space="preserve"> or Switch to Qt?</w:t>
       </w:r>
     </w:p>
     <w:p>
       <w:pPr>
         <w:numPr>
           <w:ilvl w:val="0"/>
-          <w:numId w:val="9"/>
-        </w:numPr>
-        <w:spacing w:before="100" w:beforeAutospacing="1" w:after="100" w:afterAutospacing="1" w:line="240" w:lineRule="auto"/>
-        <w:rPr>
-          <w:rFonts w:ascii="Times New Roman" w:eastAsia="Times New Roman" w:hAnsi="Times New Roman" w:cs="Times New Roman"/>
-          <w:noProof w:val="0"/>
-          <w:sz w:val="24"/>
-          <w:szCs w:val="24"/>
-        </w:rPr>
-      </w:pPr>
-      <w:r>
-        <w:rPr>
-          <w:rFonts w:ascii="Times New Roman" w:eastAsia="Times New Roman" w:hAnsi="Times New Roman" w:cs="Times New Roman"/>
-          <w:b/>
-          <w:bCs/>
-          <w:noProof w:val="0"/>
-          <w:sz w:val="24"/>
-          <w:szCs w:val="24"/>
-        </w:rPr>
-        <w:t>Learning Curve</w:t>
-      </w:r>
-      <w:r>
-        <w:rPr>
-          <w:rFonts w:ascii="Times New Roman" w:eastAsia="Times New Roman" w:hAnsi="Times New Roman" w:cs="Times New Roman"/>
-          <w:noProof w:val="0"/>
-          <w:sz w:val="24"/>
-          <w:szCs w:val="24"/>
-        </w:rPr>
-        <w:t>:</w:t>
+          <w:numId w:val="11"/>
+        </w:numPr>
+        <w:spacing w:before="100" w:beforeAutospacing="1" w:after="100" w:afterAutospacing="1" w:line="240" w:lineRule="auto"/>
+        <w:rPr>
+          <w:rFonts w:ascii="Times New Roman" w:eastAsia="Times New Roman" w:hAnsi="Times New Roman" w:cs="Times New Roman"/>
+          <w:noProof w:val="0"/>
+          <w:sz w:val="24"/>
+          <w:szCs w:val="24"/>
+        </w:rPr>
+      </w:pPr>
+      <w:r>
+        <w:rPr>
+          <w:rFonts w:ascii="Times New Roman" w:eastAsia="Times New Roman" w:hAnsi="Times New Roman" w:cs="Times New Roman"/>
+          <w:b/>
+          <w:bCs/>
+          <w:noProof w:val="0"/>
+          <w:sz w:val="24"/>
+          <w:szCs w:val="24"/>
+        </w:rPr>
+        <w:t xml:space="preserve">Choose </w:t>
+      </w:r>
+      <w:proofErr w:type="spellStart"/>
+      <w:r>
+        <w:rPr>
+          <w:rFonts w:ascii="Times New Roman" w:eastAsia="Times New Roman" w:hAnsi="Times New Roman" w:cs="Times New Roman"/>
+          <w:b/>
+          <w:bCs/>
+          <w:noProof w:val="0"/>
+          <w:sz w:val="24"/>
+          <w:szCs w:val="24"/>
+        </w:rPr>
+        <w:t>wxWidgets</w:t>
+      </w:r>
+      <w:proofErr w:type="spellEnd"/>
+      <w:r>
+        <w:rPr>
+          <w:rFonts w:ascii="Times New Roman" w:eastAsia="Times New Roman" w:hAnsi="Times New Roman" w:cs="Times New Roman"/>
+          <w:noProof w:val="0"/>
+          <w:sz w:val="24"/>
+          <w:szCs w:val="24"/>
+        </w:rPr>
+        <w:t xml:space="preserve"> if:</w:t>
       </w:r>
     </w:p>
     <w:p>
       <w:pPr>
         <w:numPr>
           <w:ilvl w:val="1"/>
-          <w:numId w:val="9"/>
-        </w:numPr>
-        <w:spacing w:before="100" w:beforeAutospacing="1" w:after="100" w:afterAutospacing="1" w:line="240" w:lineRule="auto"/>
-        <w:rPr>
-          <w:rFonts w:ascii="Times New Roman" w:eastAsia="Times New Roman" w:hAnsi="Times New Roman" w:cs="Times New Roman"/>
-          <w:noProof w:val="0"/>
-          <w:sz w:val="24"/>
-          <w:szCs w:val="24"/>
-        </w:rPr>
-      </w:pPr>
+          <w:numId w:val="11"/>
+        </w:numPr>
+        <w:spacing w:before="100" w:beforeAutospacing="1" w:after="100" w:afterAutospacing="1" w:line="240" w:lineRule="auto"/>
+        <w:rPr>
+          <w:rFonts w:ascii="Times New Roman" w:eastAsia="Times New Roman" w:hAnsi="Times New Roman" w:cs="Times New Roman"/>
+          <w:noProof w:val="0"/>
+          <w:sz w:val="24"/>
+          <w:szCs w:val="24"/>
+        </w:rPr>
+      </w:pPr>
+      <w:r>
+        <w:rPr>
+          <w:rFonts w:ascii="Times New Roman" w:eastAsia="Times New Roman" w:hAnsi="Times New Roman" w:cs="Times New Roman"/>
+          <w:noProof w:val="0"/>
+          <w:sz w:val="24"/>
+          <w:szCs w:val="24"/>
+        </w:rPr>
+        <w:t xml:space="preserve">You are a beginner and need a framework </w:t>
+      </w:r>
+      <w:proofErr w:type="gramStart"/>
+      <w:r>
+        <w:rPr>
+          <w:rFonts w:ascii="Times New Roman" w:eastAsia="Times New Roman" w:hAnsi="Times New Roman" w:cs="Times New Roman"/>
+          <w:noProof w:val="0"/>
+          <w:sz w:val="24"/>
+          <w:szCs w:val="24"/>
+        </w:rPr>
+        <w:t>that’s</w:t>
+      </w:r>
+      <w:proofErr w:type="gramEnd"/>
+      <w:r>
+        <w:rPr>
+          <w:rFonts w:ascii="Times New Roman" w:eastAsia="Times New Roman" w:hAnsi="Times New Roman" w:cs="Times New Roman"/>
+          <w:noProof w:val="0"/>
+          <w:sz w:val="24"/>
+          <w:szCs w:val="24"/>
+        </w:rPr>
+        <w:t xml:space="preserve"> easier to learn.</w:t>
+      </w:r>
+    </w:p>
+    <w:p>
+      <w:pPr>
+        <w:numPr>
+          <w:ilvl w:val="1"/>
+          <w:numId w:val="11"/>
+        </w:numPr>
+        <w:spacing w:before="100" w:beforeAutospacing="1" w:after="100" w:afterAutospacing="1" w:line="240" w:lineRule="auto"/>
+        <w:rPr>
+          <w:rFonts w:ascii="Times New Roman" w:eastAsia="Times New Roman" w:hAnsi="Times New Roman" w:cs="Times New Roman"/>
+          <w:noProof w:val="0"/>
+          <w:sz w:val="24"/>
+          <w:szCs w:val="24"/>
+        </w:rPr>
+      </w:pPr>
+      <w:r>
+        <w:rPr>
+          <w:rFonts w:ascii="Times New Roman" w:eastAsia="Times New Roman" w:hAnsi="Times New Roman" w:cs="Times New Roman"/>
+          <w:noProof w:val="0"/>
+          <w:sz w:val="24"/>
+          <w:szCs w:val="24"/>
+        </w:rPr>
+        <w:t xml:space="preserve">You want a framework </w:t>
+      </w:r>
+      <w:proofErr w:type="gramStart"/>
+      <w:r>
+        <w:rPr>
+          <w:rFonts w:ascii="Times New Roman" w:eastAsia="Times New Roman" w:hAnsi="Times New Roman" w:cs="Times New Roman"/>
+          <w:noProof w:val="0"/>
+          <w:sz w:val="24"/>
+          <w:szCs w:val="24"/>
+        </w:rPr>
+        <w:t>that’s</w:t>
+      </w:r>
+      <w:proofErr w:type="gramEnd"/>
+      <w:r>
+        <w:rPr>
+          <w:rFonts w:ascii="Times New Roman" w:eastAsia="Times New Roman" w:hAnsi="Times New Roman" w:cs="Times New Roman"/>
+          <w:noProof w:val="0"/>
+          <w:sz w:val="24"/>
+          <w:szCs w:val="24"/>
+        </w:rPr>
+        <w:t xml:space="preserve"> simpler to use for small to medium-sized projects.</w:t>
+      </w:r>
+    </w:p>
+    <w:p>
+      <w:pPr>
+        <w:numPr>
+          <w:ilvl w:val="1"/>
+          <w:numId w:val="11"/>
+        </w:numPr>
+        <w:spacing w:before="100" w:beforeAutospacing="1" w:after="100" w:afterAutospacing="1" w:line="240" w:lineRule="auto"/>
+        <w:rPr>
+          <w:rFonts w:ascii="Times New Roman" w:eastAsia="Times New Roman" w:hAnsi="Times New Roman" w:cs="Times New Roman"/>
+          <w:noProof w:val="0"/>
+          <w:sz w:val="24"/>
+          <w:szCs w:val="24"/>
+        </w:rPr>
+      </w:pPr>
+      <w:r>
+        <w:rPr>
+          <w:rFonts w:ascii="Times New Roman" w:eastAsia="Times New Roman" w:hAnsi="Times New Roman" w:cs="Times New Roman"/>
+          <w:noProof w:val="0"/>
+          <w:sz w:val="24"/>
+          <w:szCs w:val="24"/>
+        </w:rPr>
+        <w:t xml:space="preserve">You prefer the licensing and open-source nature of </w:t>
+      </w:r>
       <w:proofErr w:type="spellStart"/>
       <w:r>
         <w:rPr>
           <w:rFonts w:ascii="Times New Roman" w:eastAsia="Times New Roman" w:hAnsi="Times New Roman" w:cs="Times New Roman"/>
-          <w:b/>
-          <w:bCs/>
           <w:noProof w:val="0"/>
           <w:sz w:val="24"/>
           <w:szCs w:val="24"/>
@@ -2322,28 +3765,130 @@
           <w:sz w:val="24"/>
           <w:szCs w:val="24"/>
         </w:rPr>
-        <w:t xml:space="preserve"> has a </w:t>
-      </w:r>
-      <w:r>
-        <w:rPr>
-          <w:rFonts w:ascii="Times New Roman" w:eastAsia="Times New Roman" w:hAnsi="Times New Roman" w:cs="Times New Roman"/>
-          <w:b/>
-          <w:bCs/>
-          <w:noProof w:val="0"/>
-          <w:sz w:val="24"/>
-          <w:szCs w:val="24"/>
-        </w:rPr>
-        <w:t>gentler learning curve</w:t>
-      </w:r>
-      <w:r>
-        <w:rPr>
-          <w:rFonts w:ascii="Times New Roman" w:eastAsia="Times New Roman" w:hAnsi="Times New Roman" w:cs="Times New Roman"/>
-          <w:noProof w:val="0"/>
-          <w:sz w:val="24"/>
-          <w:szCs w:val="24"/>
-        </w:rPr>
-        <w:t xml:space="preserve">, which makes it more beginner-friendly. </w:t>
-      </w:r>
+        <w:t>.</w:t>
+      </w:r>
+    </w:p>
+    <w:p>
+      <w:pPr>
+        <w:numPr>
+          <w:ilvl w:val="1"/>
+          <w:numId w:val="11"/>
+        </w:numPr>
+        <w:spacing w:before="100" w:beforeAutospacing="1" w:after="100" w:afterAutospacing="1" w:line="240" w:lineRule="auto"/>
+        <w:rPr>
+          <w:rFonts w:ascii="Times New Roman" w:eastAsia="Times New Roman" w:hAnsi="Times New Roman" w:cs="Times New Roman"/>
+          <w:noProof w:val="0"/>
+          <w:sz w:val="24"/>
+          <w:szCs w:val="24"/>
+        </w:rPr>
+      </w:pPr>
+      <w:r>
+        <w:rPr>
+          <w:rFonts w:ascii="Times New Roman" w:eastAsia="Times New Roman" w:hAnsi="Times New Roman" w:cs="Times New Roman"/>
+          <w:noProof w:val="0"/>
+          <w:sz w:val="24"/>
+          <w:szCs w:val="24"/>
+        </w:rPr>
+        <w:t>You are aiming for a lightweight, simple application without a need for advanced features.</w:t>
+      </w:r>
+    </w:p>
+    <w:p>
+      <w:pPr>
+        <w:numPr>
+          <w:ilvl w:val="0"/>
+          <w:numId w:val="11"/>
+        </w:numPr>
+        <w:spacing w:before="100" w:beforeAutospacing="1" w:after="100" w:afterAutospacing="1" w:line="240" w:lineRule="auto"/>
+        <w:rPr>
+          <w:rFonts w:ascii="Times New Roman" w:eastAsia="Times New Roman" w:hAnsi="Times New Roman" w:cs="Times New Roman"/>
+          <w:noProof w:val="0"/>
+          <w:sz w:val="24"/>
+          <w:szCs w:val="24"/>
+        </w:rPr>
+      </w:pPr>
+      <w:r>
+        <w:rPr>
+          <w:rFonts w:ascii="Times New Roman" w:eastAsia="Times New Roman" w:hAnsi="Times New Roman" w:cs="Times New Roman"/>
+          <w:b/>
+          <w:bCs/>
+          <w:noProof w:val="0"/>
+          <w:sz w:val="24"/>
+          <w:szCs w:val="24"/>
+        </w:rPr>
+        <w:t>Choose Qt</w:t>
+      </w:r>
+      <w:r>
+        <w:rPr>
+          <w:rFonts w:ascii="Times New Roman" w:eastAsia="Times New Roman" w:hAnsi="Times New Roman" w:cs="Times New Roman"/>
+          <w:noProof w:val="0"/>
+          <w:sz w:val="24"/>
+          <w:szCs w:val="24"/>
+        </w:rPr>
+        <w:t xml:space="preserve"> if:</w:t>
+      </w:r>
+    </w:p>
+    <w:p>
+      <w:pPr>
+        <w:numPr>
+          <w:ilvl w:val="1"/>
+          <w:numId w:val="11"/>
+        </w:numPr>
+        <w:spacing w:before="100" w:beforeAutospacing="1" w:after="100" w:afterAutospacing="1" w:line="240" w:lineRule="auto"/>
+        <w:rPr>
+          <w:rFonts w:ascii="Times New Roman" w:eastAsia="Times New Roman" w:hAnsi="Times New Roman" w:cs="Times New Roman"/>
+          <w:noProof w:val="0"/>
+          <w:sz w:val="24"/>
+          <w:szCs w:val="24"/>
+        </w:rPr>
+      </w:pPr>
+      <w:r>
+        <w:rPr>
+          <w:rFonts w:ascii="Times New Roman" w:eastAsia="Times New Roman" w:hAnsi="Times New Roman" w:cs="Times New Roman"/>
+          <w:noProof w:val="0"/>
+          <w:sz w:val="24"/>
+          <w:szCs w:val="24"/>
+        </w:rPr>
+        <w:t>You expect to build a more feature-rich, complex, or high-performance application.</w:t>
+      </w:r>
+    </w:p>
+    <w:p>
+      <w:pPr>
+        <w:numPr>
+          <w:ilvl w:val="1"/>
+          <w:numId w:val="11"/>
+        </w:numPr>
+        <w:spacing w:before="100" w:beforeAutospacing="1" w:after="100" w:afterAutospacing="1" w:line="240" w:lineRule="auto"/>
+        <w:rPr>
+          <w:rFonts w:ascii="Times New Roman" w:eastAsia="Times New Roman" w:hAnsi="Times New Roman" w:cs="Times New Roman"/>
+          <w:noProof w:val="0"/>
+          <w:sz w:val="24"/>
+          <w:szCs w:val="24"/>
+        </w:rPr>
+      </w:pPr>
+      <w:r>
+        <w:rPr>
+          <w:rFonts w:ascii="Times New Roman" w:eastAsia="Times New Roman" w:hAnsi="Times New Roman" w:cs="Times New Roman"/>
+          <w:noProof w:val="0"/>
+          <w:sz w:val="24"/>
+          <w:szCs w:val="24"/>
+        </w:rPr>
+        <w:t>You want advanced features like animations, better graphics support, and easier handling of complex UI elements.</w:t>
+      </w:r>
+    </w:p>
+    <w:p>
+      <w:pPr>
+        <w:numPr>
+          <w:ilvl w:val="1"/>
+          <w:numId w:val="11"/>
+        </w:numPr>
+        <w:spacing w:before="100" w:beforeAutospacing="1" w:after="100" w:afterAutospacing="1" w:line="240" w:lineRule="auto"/>
+        <w:rPr>
+          <w:rFonts w:ascii="Times New Roman" w:eastAsia="Times New Roman" w:hAnsi="Times New Roman" w:cs="Times New Roman"/>
+          <w:noProof w:val="0"/>
+          <w:sz w:val="24"/>
+          <w:szCs w:val="24"/>
+        </w:rPr>
+      </w:pPr>
       <w:proofErr w:type="gramStart"/>
       <w:r>
         <w:rPr>
@@ -2352,7 +3897,7 @@
           <w:sz w:val="24"/>
           <w:szCs w:val="24"/>
         </w:rPr>
-        <w:t>It’s</w:t>
+        <w:t>You’re</w:t>
       </w:r>
       <w:proofErr w:type="gramEnd"/>
       <w:r>
@@ -2362,376 +3907,7 @@
           <w:sz w:val="24"/>
           <w:szCs w:val="24"/>
         </w:rPr>
-        <w:t xml:space="preserve"> more intuitive for those who are just starting with GUI programming.</w:t>
-      </w:r>
-    </w:p>
-    <w:p>
-      <w:pPr>
-        <w:numPr>
-          <w:ilvl w:val="1"/>
-          <w:numId w:val="9"/>
-        </w:numPr>
-        <w:spacing w:before="100" w:beforeAutospacing="1" w:after="100" w:afterAutospacing="1" w:line="240" w:lineRule="auto"/>
-        <w:rPr>
-          <w:rFonts w:ascii="Times New Roman" w:eastAsia="Times New Roman" w:hAnsi="Times New Roman" w:cs="Times New Roman"/>
-          <w:noProof w:val="0"/>
-          <w:sz w:val="24"/>
-          <w:szCs w:val="24"/>
-        </w:rPr>
-      </w:pPr>
-      <w:r>
-        <w:rPr>
-          <w:rFonts w:ascii="Times New Roman" w:eastAsia="Times New Roman" w:hAnsi="Times New Roman" w:cs="Times New Roman"/>
-          <w:b/>
-          <w:bCs/>
-          <w:noProof w:val="0"/>
-          <w:sz w:val="24"/>
-          <w:szCs w:val="24"/>
-        </w:rPr>
-        <w:t>Qt</w:t>
-      </w:r>
-      <w:r>
-        <w:rPr>
-          <w:rFonts w:ascii="Times New Roman" w:eastAsia="Times New Roman" w:hAnsi="Times New Roman" w:cs="Times New Roman"/>
-          <w:noProof w:val="0"/>
-          <w:sz w:val="24"/>
-          <w:szCs w:val="24"/>
-        </w:rPr>
-        <w:t xml:space="preserve">, on the other hand, is </w:t>
-      </w:r>
-      <w:r>
-        <w:rPr>
-          <w:rFonts w:ascii="Times New Roman" w:eastAsia="Times New Roman" w:hAnsi="Times New Roman" w:cs="Times New Roman"/>
-          <w:b/>
-          <w:bCs/>
-          <w:noProof w:val="0"/>
-          <w:sz w:val="24"/>
-          <w:szCs w:val="24"/>
-        </w:rPr>
-        <w:t>more feature-rich</w:t>
-      </w:r>
-      <w:r>
-        <w:rPr>
-          <w:rFonts w:ascii="Times New Roman" w:eastAsia="Times New Roman" w:hAnsi="Times New Roman" w:cs="Times New Roman"/>
-          <w:noProof w:val="0"/>
-          <w:sz w:val="24"/>
-          <w:szCs w:val="24"/>
-        </w:rPr>
-        <w:t xml:space="preserve"> and designed for more complex applications. The learning curve is steeper, but it comes with a broader set of tools for development (e.g., Qt Quick, QML for UI, etc.).</w:t>
-      </w:r>
-    </w:p>
-    <w:p>
-      <w:pPr>
-        <w:numPr>
-          <w:ilvl w:val="0"/>
-          <w:numId w:val="9"/>
-        </w:numPr>
-        <w:spacing w:before="100" w:beforeAutospacing="1" w:after="100" w:afterAutospacing="1" w:line="240" w:lineRule="auto"/>
-        <w:rPr>
-          <w:rFonts w:ascii="Times New Roman" w:eastAsia="Times New Roman" w:hAnsi="Times New Roman" w:cs="Times New Roman"/>
-          <w:noProof w:val="0"/>
-          <w:sz w:val="24"/>
-          <w:szCs w:val="24"/>
-        </w:rPr>
-      </w:pPr>
-      <w:r>
-        <w:rPr>
-          <w:rFonts w:ascii="Times New Roman" w:eastAsia="Times New Roman" w:hAnsi="Times New Roman" w:cs="Times New Roman"/>
-          <w:b/>
-          <w:bCs/>
-          <w:noProof w:val="0"/>
-          <w:sz w:val="24"/>
-          <w:szCs w:val="24"/>
-        </w:rPr>
-        <w:t>Documentation and Community</w:t>
-      </w:r>
-      <w:r>
-        <w:rPr>
-          <w:rFonts w:ascii="Times New Roman" w:eastAsia="Times New Roman" w:hAnsi="Times New Roman" w:cs="Times New Roman"/>
-          <w:noProof w:val="0"/>
-          <w:sz w:val="24"/>
-          <w:szCs w:val="24"/>
-        </w:rPr>
-        <w:t>:</w:t>
-      </w:r>
-    </w:p>
-    <w:p>
-      <w:pPr>
-        <w:numPr>
-          <w:ilvl w:val="1"/>
-          <w:numId w:val="9"/>
-        </w:numPr>
-        <w:spacing w:before="100" w:beforeAutospacing="1" w:after="100" w:afterAutospacing="1" w:line="240" w:lineRule="auto"/>
-        <w:rPr>
-          <w:rFonts w:ascii="Times New Roman" w:eastAsia="Times New Roman" w:hAnsi="Times New Roman" w:cs="Times New Roman"/>
-          <w:noProof w:val="0"/>
-          <w:sz w:val="24"/>
-          <w:szCs w:val="24"/>
-        </w:rPr>
-      </w:pPr>
-      <w:r>
-        <w:rPr>
-          <w:rFonts w:ascii="Times New Roman" w:eastAsia="Times New Roman" w:hAnsi="Times New Roman" w:cs="Times New Roman"/>
-          <w:b/>
-          <w:bCs/>
-          <w:noProof w:val="0"/>
-          <w:sz w:val="24"/>
-          <w:szCs w:val="24"/>
-        </w:rPr>
-        <w:t>Qt</w:t>
-      </w:r>
-      <w:r>
-        <w:rPr>
-          <w:rFonts w:ascii="Times New Roman" w:eastAsia="Times New Roman" w:hAnsi="Times New Roman" w:cs="Times New Roman"/>
-          <w:noProof w:val="0"/>
-          <w:sz w:val="24"/>
-          <w:szCs w:val="24"/>
-        </w:rPr>
-        <w:t xml:space="preserve"> has more extensive documentation and a larger community, which can be helpful when you need advanced features.</w:t>
-      </w:r>
-    </w:p>
-    <w:p>
-      <w:pPr>
-        <w:numPr>
-          <w:ilvl w:val="1"/>
-          <w:numId w:val="9"/>
-        </w:numPr>
-        <w:spacing w:before="100" w:beforeAutospacing="1" w:after="100" w:afterAutospacing="1" w:line="240" w:lineRule="auto"/>
-        <w:rPr>
-          <w:rFonts w:ascii="Times New Roman" w:eastAsia="Times New Roman" w:hAnsi="Times New Roman" w:cs="Times New Roman"/>
-          <w:noProof w:val="0"/>
-          <w:sz w:val="24"/>
-          <w:szCs w:val="24"/>
-        </w:rPr>
-      </w:pPr>
-      <w:proofErr w:type="spellStart"/>
-      <w:r>
-        <w:rPr>
-          <w:rFonts w:ascii="Times New Roman" w:eastAsia="Times New Roman" w:hAnsi="Times New Roman" w:cs="Times New Roman"/>
-          <w:b/>
-          <w:bCs/>
-          <w:noProof w:val="0"/>
-          <w:sz w:val="24"/>
-          <w:szCs w:val="24"/>
-        </w:rPr>
-        <w:t>wxWidgets</w:t>
-      </w:r>
-      <w:proofErr w:type="spellEnd"/>
-      <w:r>
-        <w:rPr>
-          <w:rFonts w:ascii="Times New Roman" w:eastAsia="Times New Roman" w:hAnsi="Times New Roman" w:cs="Times New Roman"/>
-          <w:noProof w:val="0"/>
-          <w:sz w:val="24"/>
-          <w:szCs w:val="24"/>
-        </w:rPr>
-        <w:t xml:space="preserve"> has decent documentation but not as extensive as Qt’s, especially when it comes to more advanced topics.</w:t>
-      </w:r>
-    </w:p>
-    <w:p>
-      <w:pPr>
-        <w:numPr>
-          <w:ilvl w:val="0"/>
-          <w:numId w:val="9"/>
-        </w:numPr>
-        <w:spacing w:before="100" w:beforeAutospacing="1" w:after="100" w:afterAutospacing="1" w:line="240" w:lineRule="auto"/>
-        <w:rPr>
-          <w:rFonts w:ascii="Times New Roman" w:eastAsia="Times New Roman" w:hAnsi="Times New Roman" w:cs="Times New Roman"/>
-          <w:noProof w:val="0"/>
-          <w:sz w:val="24"/>
-          <w:szCs w:val="24"/>
-        </w:rPr>
-      </w:pPr>
-      <w:r>
-        <w:rPr>
-          <w:rFonts w:ascii="Times New Roman" w:eastAsia="Times New Roman" w:hAnsi="Times New Roman" w:cs="Times New Roman"/>
-          <w:b/>
-          <w:bCs/>
-          <w:noProof w:val="0"/>
-          <w:sz w:val="24"/>
-          <w:szCs w:val="24"/>
-        </w:rPr>
-        <w:t>Advanced Features</w:t>
-      </w:r>
-      <w:r>
-        <w:rPr>
-          <w:rFonts w:ascii="Times New Roman" w:eastAsia="Times New Roman" w:hAnsi="Times New Roman" w:cs="Times New Roman"/>
-          <w:noProof w:val="0"/>
-          <w:sz w:val="24"/>
-          <w:szCs w:val="24"/>
-        </w:rPr>
-        <w:t>:</w:t>
-      </w:r>
-    </w:p>
-    <w:p>
-      <w:pPr>
-        <w:numPr>
-          <w:ilvl w:val="1"/>
-          <w:numId w:val="9"/>
-        </w:numPr>
-        <w:spacing w:before="100" w:beforeAutospacing="1" w:after="100" w:afterAutospacing="1" w:line="240" w:lineRule="auto"/>
-        <w:rPr>
-          <w:rFonts w:ascii="Times New Roman" w:eastAsia="Times New Roman" w:hAnsi="Times New Roman" w:cs="Times New Roman"/>
-          <w:noProof w:val="0"/>
-          <w:sz w:val="24"/>
-          <w:szCs w:val="24"/>
-        </w:rPr>
-      </w:pPr>
-      <w:r>
-        <w:rPr>
-          <w:rFonts w:ascii="Times New Roman" w:eastAsia="Times New Roman" w:hAnsi="Times New Roman" w:cs="Times New Roman"/>
-          <w:b/>
-          <w:bCs/>
-          <w:noProof w:val="0"/>
-          <w:sz w:val="24"/>
-          <w:szCs w:val="24"/>
-        </w:rPr>
-        <w:t>Qt</w:t>
-      </w:r>
-      <w:r>
-        <w:rPr>
-          <w:rFonts w:ascii="Times New Roman" w:eastAsia="Times New Roman" w:hAnsi="Times New Roman" w:cs="Times New Roman"/>
-          <w:noProof w:val="0"/>
-          <w:sz w:val="24"/>
-          <w:szCs w:val="24"/>
-        </w:rPr>
-        <w:t xml:space="preserve"> provides more built-in features for complex GUI elements, such as </w:t>
-      </w:r>
-      <w:r>
-        <w:rPr>
-          <w:rFonts w:ascii="Times New Roman" w:eastAsia="Times New Roman" w:hAnsi="Times New Roman" w:cs="Times New Roman"/>
-          <w:b/>
-          <w:bCs/>
-          <w:noProof w:val="0"/>
-          <w:sz w:val="24"/>
-          <w:szCs w:val="24"/>
-        </w:rPr>
-        <w:t>animation, networking, and advanced graphics rendering</w:t>
-      </w:r>
-      <w:r>
-        <w:rPr>
-          <w:rFonts w:ascii="Times New Roman" w:eastAsia="Times New Roman" w:hAnsi="Times New Roman" w:cs="Times New Roman"/>
-          <w:noProof w:val="0"/>
-          <w:sz w:val="24"/>
-          <w:szCs w:val="24"/>
-        </w:rPr>
-        <w:t xml:space="preserve">, which </w:t>
-      </w:r>
-      <w:proofErr w:type="spellStart"/>
-      <w:r>
-        <w:rPr>
-          <w:rFonts w:ascii="Times New Roman" w:eastAsia="Times New Roman" w:hAnsi="Times New Roman" w:cs="Times New Roman"/>
-          <w:noProof w:val="0"/>
-          <w:sz w:val="24"/>
-          <w:szCs w:val="24"/>
-        </w:rPr>
-        <w:t>wxWidgets</w:t>
-      </w:r>
-      <w:proofErr w:type="spellEnd"/>
-      <w:r>
-        <w:rPr>
-          <w:rFonts w:ascii="Times New Roman" w:eastAsia="Times New Roman" w:hAnsi="Times New Roman" w:cs="Times New Roman"/>
-          <w:noProof w:val="0"/>
-          <w:sz w:val="24"/>
-          <w:szCs w:val="24"/>
-        </w:rPr>
-        <w:t xml:space="preserve"> </w:t>
-      </w:r>
-      <w:proofErr w:type="gramStart"/>
-      <w:r>
-        <w:rPr>
-          <w:rFonts w:ascii="Times New Roman" w:eastAsia="Times New Roman" w:hAnsi="Times New Roman" w:cs="Times New Roman"/>
-          <w:noProof w:val="0"/>
-          <w:sz w:val="24"/>
-          <w:szCs w:val="24"/>
-        </w:rPr>
-        <w:t>doesn't</w:t>
-      </w:r>
-      <w:proofErr w:type="gramEnd"/>
-      <w:r>
-        <w:rPr>
-          <w:rFonts w:ascii="Times New Roman" w:eastAsia="Times New Roman" w:hAnsi="Times New Roman" w:cs="Times New Roman"/>
-          <w:noProof w:val="0"/>
-          <w:sz w:val="24"/>
-          <w:szCs w:val="24"/>
-        </w:rPr>
-        <w:t xml:space="preserve"> focus on as much. Qt is often preferred for </w:t>
-      </w:r>
-      <w:r>
-        <w:rPr>
-          <w:rFonts w:ascii="Times New Roman" w:eastAsia="Times New Roman" w:hAnsi="Times New Roman" w:cs="Times New Roman"/>
-          <w:b/>
-          <w:bCs/>
-          <w:noProof w:val="0"/>
-          <w:sz w:val="24"/>
-          <w:szCs w:val="24"/>
-        </w:rPr>
-        <w:t>highly interactive or visually complex applications</w:t>
-      </w:r>
-      <w:r>
-        <w:rPr>
-          <w:rFonts w:ascii="Times New Roman" w:eastAsia="Times New Roman" w:hAnsi="Times New Roman" w:cs="Times New Roman"/>
-          <w:noProof w:val="0"/>
-          <w:sz w:val="24"/>
-          <w:szCs w:val="24"/>
-        </w:rPr>
-        <w:t>.</w:t>
-      </w:r>
-    </w:p>
-    <w:p>
-      <w:pPr>
-        <w:numPr>
-          <w:ilvl w:val="1"/>
-          <w:numId w:val="9"/>
-        </w:numPr>
-        <w:spacing w:before="100" w:beforeAutospacing="1" w:after="100" w:afterAutospacing="1" w:line="240" w:lineRule="auto"/>
-        <w:rPr>
-          <w:rFonts w:ascii="Times New Roman" w:eastAsia="Times New Roman" w:hAnsi="Times New Roman" w:cs="Times New Roman"/>
-          <w:noProof w:val="0"/>
-          <w:sz w:val="24"/>
-          <w:szCs w:val="24"/>
-        </w:rPr>
-      </w:pPr>
-      <w:proofErr w:type="spellStart"/>
-      <w:r>
-        <w:rPr>
-          <w:rFonts w:ascii="Times New Roman" w:eastAsia="Times New Roman" w:hAnsi="Times New Roman" w:cs="Times New Roman"/>
-          <w:b/>
-          <w:bCs/>
-          <w:noProof w:val="0"/>
-          <w:sz w:val="24"/>
-          <w:szCs w:val="24"/>
-        </w:rPr>
-        <w:t>wxWidgets</w:t>
-      </w:r>
-      <w:proofErr w:type="spellEnd"/>
-      <w:r>
-        <w:rPr>
-          <w:rFonts w:ascii="Times New Roman" w:eastAsia="Times New Roman" w:hAnsi="Times New Roman" w:cs="Times New Roman"/>
-          <w:noProof w:val="0"/>
-          <w:sz w:val="24"/>
-          <w:szCs w:val="24"/>
-        </w:rPr>
-        <w:t xml:space="preserve"> focuses on being lightweight, so it </w:t>
-      </w:r>
-      <w:proofErr w:type="gramStart"/>
-      <w:r>
-        <w:rPr>
-          <w:rFonts w:ascii="Times New Roman" w:eastAsia="Times New Roman" w:hAnsi="Times New Roman" w:cs="Times New Roman"/>
-          <w:noProof w:val="0"/>
-          <w:sz w:val="24"/>
-          <w:szCs w:val="24"/>
-        </w:rPr>
-        <w:t>doesn't</w:t>
-      </w:r>
-      <w:proofErr w:type="gramEnd"/>
-      <w:r>
-        <w:rPr>
-          <w:rFonts w:ascii="Times New Roman" w:eastAsia="Times New Roman" w:hAnsi="Times New Roman" w:cs="Times New Roman"/>
-          <w:noProof w:val="0"/>
-          <w:sz w:val="24"/>
-          <w:szCs w:val="24"/>
-        </w:rPr>
-        <w:t xml:space="preserve"> have as many of the advanced features that Qt offers out-of-the-box.</w:t>
+        <w:t xml:space="preserve"> comfortable with a steeper learning curve and can handle the additional complexity for future scalability.</w:t>
       </w:r>
     </w:p>
     <w:p>
@@ -2751,7 +3927,7 @@
           <w:sz w:val="24"/>
           <w:szCs w:val="24"/>
         </w:rPr>
-        <w:pict w14:anchorId="5A862D6E">
+        <w:pict w14:anchorId="055A07BC">
           <v:rect id="_x0000_i1030" style="width:0;height:1.5pt" o:hralign="center" o:hrstd="t" o:hr="t" fillcolor="#a0a0a0" stroked="f"/>
         </w:pict>
       </w:r>
@@ -2778,1058 +3954,6 @@
           <w:sz w:val="27"/>
           <w:szCs w:val="27"/>
         </w:rPr>
-        <w:t xml:space="preserve">Will You Need to Change a Lot of Code to Transition from </w:t>
-      </w:r>
-      <w:proofErr w:type="spellStart"/>
-      <w:r>
-        <w:rPr>
-          <w:rFonts w:ascii="Times New Roman" w:eastAsia="Times New Roman" w:hAnsi="Times New Roman" w:cs="Times New Roman"/>
-          <w:b/>
-          <w:bCs/>
-          <w:noProof w:val="0"/>
-          <w:sz w:val="27"/>
-          <w:szCs w:val="27"/>
-        </w:rPr>
-        <w:t>wxWidgets</w:t>
-      </w:r>
-      <w:proofErr w:type="spellEnd"/>
-      <w:r>
-        <w:rPr>
-          <w:rFonts w:ascii="Times New Roman" w:eastAsia="Times New Roman" w:hAnsi="Times New Roman" w:cs="Times New Roman"/>
-          <w:b/>
-          <w:bCs/>
-          <w:noProof w:val="0"/>
-          <w:sz w:val="27"/>
-          <w:szCs w:val="27"/>
-        </w:rPr>
-        <w:t xml:space="preserve"> to Qt?</w:t>
-      </w:r>
-    </w:p>
-    <w:p>
-      <w:pPr>
-        <w:numPr>
-          <w:ilvl w:val="0"/>
-          <w:numId w:val="10"/>
-        </w:numPr>
-        <w:spacing w:before="100" w:beforeAutospacing="1" w:after="100" w:afterAutospacing="1" w:line="240" w:lineRule="auto"/>
-        <w:rPr>
-          <w:rFonts w:ascii="Times New Roman" w:eastAsia="Times New Roman" w:hAnsi="Times New Roman" w:cs="Times New Roman"/>
-          <w:noProof w:val="0"/>
-          <w:sz w:val="24"/>
-          <w:szCs w:val="24"/>
-        </w:rPr>
-      </w:pPr>
-      <w:r>
-        <w:rPr>
-          <w:rFonts w:ascii="Times New Roman" w:eastAsia="Times New Roman" w:hAnsi="Times New Roman" w:cs="Times New Roman"/>
-          <w:b/>
-          <w:bCs/>
-          <w:noProof w:val="0"/>
-          <w:sz w:val="24"/>
-          <w:szCs w:val="24"/>
-        </w:rPr>
-        <w:t>Fundamental Code Changes</w:t>
-      </w:r>
-      <w:r>
-        <w:rPr>
-          <w:rFonts w:ascii="Times New Roman" w:eastAsia="Times New Roman" w:hAnsi="Times New Roman" w:cs="Times New Roman"/>
-          <w:noProof w:val="0"/>
-          <w:sz w:val="24"/>
-          <w:szCs w:val="24"/>
-        </w:rPr>
-        <w:t>:</w:t>
-      </w:r>
-    </w:p>
-    <w:p>
-      <w:pPr>
-        <w:numPr>
-          <w:ilvl w:val="1"/>
-          <w:numId w:val="10"/>
-        </w:numPr>
-        <w:spacing w:before="100" w:beforeAutospacing="1" w:after="100" w:afterAutospacing="1" w:line="240" w:lineRule="auto"/>
-        <w:rPr>
-          <w:rFonts w:ascii="Times New Roman" w:eastAsia="Times New Roman" w:hAnsi="Times New Roman" w:cs="Times New Roman"/>
-          <w:noProof w:val="0"/>
-          <w:sz w:val="24"/>
-          <w:szCs w:val="24"/>
-        </w:rPr>
-      </w:pPr>
-      <w:r>
-        <w:rPr>
-          <w:rFonts w:ascii="Times New Roman" w:eastAsia="Times New Roman" w:hAnsi="Times New Roman" w:cs="Times New Roman"/>
-          <w:b/>
-          <w:bCs/>
-          <w:noProof w:val="0"/>
-          <w:sz w:val="24"/>
-          <w:szCs w:val="24"/>
-        </w:rPr>
-        <w:t>Yes</w:t>
-      </w:r>
-      <w:r>
-        <w:rPr>
-          <w:rFonts w:ascii="Times New Roman" w:eastAsia="Times New Roman" w:hAnsi="Times New Roman" w:cs="Times New Roman"/>
-          <w:noProof w:val="0"/>
-          <w:sz w:val="24"/>
-          <w:szCs w:val="24"/>
-        </w:rPr>
-        <w:t xml:space="preserve">, transitioning from </w:t>
-      </w:r>
-      <w:proofErr w:type="spellStart"/>
-      <w:r>
-        <w:rPr>
-          <w:rFonts w:ascii="Times New Roman" w:eastAsia="Times New Roman" w:hAnsi="Times New Roman" w:cs="Times New Roman"/>
-          <w:b/>
-          <w:bCs/>
-          <w:noProof w:val="0"/>
-          <w:sz w:val="24"/>
-          <w:szCs w:val="24"/>
-        </w:rPr>
-        <w:t>wxWidgets</w:t>
-      </w:r>
-      <w:proofErr w:type="spellEnd"/>
-      <w:r>
-        <w:rPr>
-          <w:rFonts w:ascii="Times New Roman" w:eastAsia="Times New Roman" w:hAnsi="Times New Roman" w:cs="Times New Roman"/>
-          <w:b/>
-          <w:bCs/>
-          <w:noProof w:val="0"/>
-          <w:sz w:val="24"/>
-          <w:szCs w:val="24"/>
-        </w:rPr>
-        <w:t xml:space="preserve"> to Qt will require significant changes in the code</w:t>
-      </w:r>
-      <w:r>
-        <w:rPr>
-          <w:rFonts w:ascii="Times New Roman" w:eastAsia="Times New Roman" w:hAnsi="Times New Roman" w:cs="Times New Roman"/>
-          <w:noProof w:val="0"/>
-          <w:sz w:val="24"/>
-          <w:szCs w:val="24"/>
-        </w:rPr>
-        <w:t>.</w:t>
-      </w:r>
-    </w:p>
-    <w:p>
-      <w:pPr>
-        <w:numPr>
-          <w:ilvl w:val="1"/>
-          <w:numId w:val="10"/>
-        </w:numPr>
-        <w:spacing w:before="100" w:beforeAutospacing="1" w:after="100" w:afterAutospacing="1" w:line="240" w:lineRule="auto"/>
-        <w:rPr>
-          <w:rFonts w:ascii="Times New Roman" w:eastAsia="Times New Roman" w:hAnsi="Times New Roman" w:cs="Times New Roman"/>
-          <w:noProof w:val="0"/>
-          <w:sz w:val="24"/>
-          <w:szCs w:val="24"/>
-        </w:rPr>
-      </w:pPr>
-      <w:r>
-        <w:rPr>
-          <w:rFonts w:ascii="Times New Roman" w:eastAsia="Times New Roman" w:hAnsi="Times New Roman" w:cs="Times New Roman"/>
-          <w:b/>
-          <w:bCs/>
-          <w:noProof w:val="0"/>
-          <w:sz w:val="24"/>
-          <w:szCs w:val="24"/>
-        </w:rPr>
-        <w:t>UI elements</w:t>
-      </w:r>
-      <w:r>
-        <w:rPr>
-          <w:rFonts w:ascii="Times New Roman" w:eastAsia="Times New Roman" w:hAnsi="Times New Roman" w:cs="Times New Roman"/>
-          <w:noProof w:val="0"/>
-          <w:sz w:val="24"/>
-          <w:szCs w:val="24"/>
-        </w:rPr>
-        <w:t xml:space="preserve"> (like buttons, panels, text fields, etc.) are handled differently in both frameworks. </w:t>
-      </w:r>
-      <w:proofErr w:type="spellStart"/>
-      <w:r>
-        <w:rPr>
-          <w:rFonts w:ascii="Times New Roman" w:eastAsia="Times New Roman" w:hAnsi="Times New Roman" w:cs="Times New Roman"/>
-          <w:noProof w:val="0"/>
-          <w:sz w:val="24"/>
-          <w:szCs w:val="24"/>
-        </w:rPr>
-        <w:t>wxWidgets</w:t>
-      </w:r>
-      <w:proofErr w:type="spellEnd"/>
-      <w:r>
-        <w:rPr>
-          <w:rFonts w:ascii="Times New Roman" w:eastAsia="Times New Roman" w:hAnsi="Times New Roman" w:cs="Times New Roman"/>
-          <w:noProof w:val="0"/>
-          <w:sz w:val="24"/>
-          <w:szCs w:val="24"/>
-        </w:rPr>
-        <w:t xml:space="preserve"> uses </w:t>
-      </w:r>
-      <w:proofErr w:type="spellStart"/>
-      <w:r>
-        <w:rPr>
-          <w:rFonts w:ascii="Courier New" w:eastAsia="Times New Roman" w:hAnsi="Courier New" w:cs="Courier New"/>
-          <w:noProof w:val="0"/>
-          <w:sz w:val="20"/>
-          <w:szCs w:val="20"/>
-        </w:rPr>
-        <w:t>wxButton</w:t>
-      </w:r>
-      <w:proofErr w:type="spellEnd"/>
-      <w:r>
-        <w:rPr>
-          <w:rFonts w:ascii="Times New Roman" w:eastAsia="Times New Roman" w:hAnsi="Times New Roman" w:cs="Times New Roman"/>
-          <w:noProof w:val="0"/>
-          <w:sz w:val="24"/>
-          <w:szCs w:val="24"/>
-        </w:rPr>
-        <w:t xml:space="preserve">, </w:t>
-      </w:r>
-      <w:proofErr w:type="spellStart"/>
-      <w:r>
-        <w:rPr>
-          <w:rFonts w:ascii="Courier New" w:eastAsia="Times New Roman" w:hAnsi="Courier New" w:cs="Courier New"/>
-          <w:noProof w:val="0"/>
-          <w:sz w:val="20"/>
-          <w:szCs w:val="20"/>
-        </w:rPr>
-        <w:t>wxTextCtrl</w:t>
-      </w:r>
-      <w:proofErr w:type="spellEnd"/>
-      <w:r>
-        <w:rPr>
-          <w:rFonts w:ascii="Times New Roman" w:eastAsia="Times New Roman" w:hAnsi="Times New Roman" w:cs="Times New Roman"/>
-          <w:noProof w:val="0"/>
-          <w:sz w:val="24"/>
-          <w:szCs w:val="24"/>
-        </w:rPr>
-        <w:t xml:space="preserve">, etc., while Qt uses </w:t>
-      </w:r>
-      <w:proofErr w:type="spellStart"/>
-      <w:r>
-        <w:rPr>
-          <w:rFonts w:ascii="Courier New" w:eastAsia="Times New Roman" w:hAnsi="Courier New" w:cs="Courier New"/>
-          <w:noProof w:val="0"/>
-          <w:sz w:val="20"/>
-          <w:szCs w:val="20"/>
-        </w:rPr>
-        <w:t>QPushButton</w:t>
-      </w:r>
-      <w:proofErr w:type="spellEnd"/>
-      <w:r>
-        <w:rPr>
-          <w:rFonts w:ascii="Times New Roman" w:eastAsia="Times New Roman" w:hAnsi="Times New Roman" w:cs="Times New Roman"/>
-          <w:noProof w:val="0"/>
-          <w:sz w:val="24"/>
-          <w:szCs w:val="24"/>
-        </w:rPr>
-        <w:t xml:space="preserve">, </w:t>
-      </w:r>
-      <w:proofErr w:type="spellStart"/>
-      <w:r>
-        <w:rPr>
-          <w:rFonts w:ascii="Courier New" w:eastAsia="Times New Roman" w:hAnsi="Courier New" w:cs="Courier New"/>
-          <w:noProof w:val="0"/>
-          <w:sz w:val="20"/>
-          <w:szCs w:val="20"/>
-        </w:rPr>
-        <w:t>QLineEdit</w:t>
-      </w:r>
-      <w:proofErr w:type="spellEnd"/>
-      <w:r>
-        <w:rPr>
-          <w:rFonts w:ascii="Times New Roman" w:eastAsia="Times New Roman" w:hAnsi="Times New Roman" w:cs="Times New Roman"/>
-          <w:noProof w:val="0"/>
-          <w:sz w:val="24"/>
-          <w:szCs w:val="24"/>
-        </w:rPr>
-        <w:t>, etc.</w:t>
-      </w:r>
-    </w:p>
-    <w:p>
-      <w:pPr>
-        <w:numPr>
-          <w:ilvl w:val="1"/>
-          <w:numId w:val="10"/>
-        </w:numPr>
-        <w:spacing w:before="100" w:beforeAutospacing="1" w:after="100" w:afterAutospacing="1" w:line="240" w:lineRule="auto"/>
-        <w:rPr>
-          <w:rFonts w:ascii="Times New Roman" w:eastAsia="Times New Roman" w:hAnsi="Times New Roman" w:cs="Times New Roman"/>
-          <w:noProof w:val="0"/>
-          <w:sz w:val="24"/>
-          <w:szCs w:val="24"/>
-        </w:rPr>
-      </w:pPr>
-      <w:r>
-        <w:rPr>
-          <w:rFonts w:ascii="Times New Roman" w:eastAsia="Times New Roman" w:hAnsi="Times New Roman" w:cs="Times New Roman"/>
-          <w:noProof w:val="0"/>
-          <w:sz w:val="24"/>
-          <w:szCs w:val="24"/>
-        </w:rPr>
-        <w:t xml:space="preserve">The </w:t>
-      </w:r>
-      <w:r>
-        <w:rPr>
-          <w:rFonts w:ascii="Times New Roman" w:eastAsia="Times New Roman" w:hAnsi="Times New Roman" w:cs="Times New Roman"/>
-          <w:b/>
-          <w:bCs/>
-          <w:noProof w:val="0"/>
-          <w:sz w:val="24"/>
-          <w:szCs w:val="24"/>
-        </w:rPr>
-        <w:t>event handling mechanism</w:t>
-      </w:r>
-      <w:r>
-        <w:rPr>
-          <w:rFonts w:ascii="Times New Roman" w:eastAsia="Times New Roman" w:hAnsi="Times New Roman" w:cs="Times New Roman"/>
-          <w:noProof w:val="0"/>
-          <w:sz w:val="24"/>
-          <w:szCs w:val="24"/>
-        </w:rPr>
-        <w:t xml:space="preserve"> is different. </w:t>
-      </w:r>
-      <w:proofErr w:type="spellStart"/>
-      <w:r>
-        <w:rPr>
-          <w:rFonts w:ascii="Times New Roman" w:eastAsia="Times New Roman" w:hAnsi="Times New Roman" w:cs="Times New Roman"/>
-          <w:noProof w:val="0"/>
-          <w:sz w:val="24"/>
-          <w:szCs w:val="24"/>
-        </w:rPr>
-        <w:t>wxWidgets</w:t>
-      </w:r>
-      <w:proofErr w:type="spellEnd"/>
-      <w:r>
-        <w:rPr>
-          <w:rFonts w:ascii="Times New Roman" w:eastAsia="Times New Roman" w:hAnsi="Times New Roman" w:cs="Times New Roman"/>
-          <w:noProof w:val="0"/>
-          <w:sz w:val="24"/>
-          <w:szCs w:val="24"/>
-        </w:rPr>
-        <w:t xml:space="preserve"> uses event tables for event handling, whereas Qt uses </w:t>
-      </w:r>
-      <w:r>
-        <w:rPr>
-          <w:rFonts w:ascii="Times New Roman" w:eastAsia="Times New Roman" w:hAnsi="Times New Roman" w:cs="Times New Roman"/>
-          <w:b/>
-          <w:bCs/>
-          <w:noProof w:val="0"/>
-          <w:sz w:val="24"/>
-          <w:szCs w:val="24"/>
-        </w:rPr>
-        <w:t>signals and slots</w:t>
-      </w:r>
-      <w:r>
-        <w:rPr>
-          <w:rFonts w:ascii="Times New Roman" w:eastAsia="Times New Roman" w:hAnsi="Times New Roman" w:cs="Times New Roman"/>
-          <w:noProof w:val="0"/>
-          <w:sz w:val="24"/>
-          <w:szCs w:val="24"/>
-        </w:rPr>
-        <w:t xml:space="preserve"> for event handling.</w:t>
-      </w:r>
-    </w:p>
-    <w:p>
-      <w:pPr>
-        <w:numPr>
-          <w:ilvl w:val="1"/>
-          <w:numId w:val="10"/>
-        </w:numPr>
-        <w:spacing w:before="100" w:beforeAutospacing="1" w:after="100" w:afterAutospacing="1" w:line="240" w:lineRule="auto"/>
-        <w:rPr>
-          <w:rFonts w:ascii="Times New Roman" w:eastAsia="Times New Roman" w:hAnsi="Times New Roman" w:cs="Times New Roman"/>
-          <w:noProof w:val="0"/>
-          <w:sz w:val="24"/>
-          <w:szCs w:val="24"/>
-        </w:rPr>
-      </w:pPr>
-      <w:r>
-        <w:rPr>
-          <w:rFonts w:ascii="Times New Roman" w:eastAsia="Times New Roman" w:hAnsi="Times New Roman" w:cs="Times New Roman"/>
-          <w:noProof w:val="0"/>
-          <w:sz w:val="24"/>
-          <w:szCs w:val="24"/>
-        </w:rPr>
-        <w:t xml:space="preserve">The </w:t>
-      </w:r>
-      <w:r>
-        <w:rPr>
-          <w:rFonts w:ascii="Times New Roman" w:eastAsia="Times New Roman" w:hAnsi="Times New Roman" w:cs="Times New Roman"/>
-          <w:b/>
-          <w:bCs/>
-          <w:noProof w:val="0"/>
-          <w:sz w:val="24"/>
-          <w:szCs w:val="24"/>
-        </w:rPr>
-        <w:t>layout management</w:t>
-      </w:r>
-      <w:r>
-        <w:rPr>
-          <w:rFonts w:ascii="Times New Roman" w:eastAsia="Times New Roman" w:hAnsi="Times New Roman" w:cs="Times New Roman"/>
-          <w:noProof w:val="0"/>
-          <w:sz w:val="24"/>
-          <w:szCs w:val="24"/>
-        </w:rPr>
-        <w:t xml:space="preserve"> in both frameworks differs, so </w:t>
-      </w:r>
-      <w:proofErr w:type="gramStart"/>
-      <w:r>
-        <w:rPr>
-          <w:rFonts w:ascii="Times New Roman" w:eastAsia="Times New Roman" w:hAnsi="Times New Roman" w:cs="Times New Roman"/>
-          <w:noProof w:val="0"/>
-          <w:sz w:val="24"/>
-          <w:szCs w:val="24"/>
-        </w:rPr>
-        <w:t>you'd</w:t>
-      </w:r>
-      <w:proofErr w:type="gramEnd"/>
-      <w:r>
-        <w:rPr>
-          <w:rFonts w:ascii="Times New Roman" w:eastAsia="Times New Roman" w:hAnsi="Times New Roman" w:cs="Times New Roman"/>
-          <w:noProof w:val="0"/>
-          <w:sz w:val="24"/>
-          <w:szCs w:val="24"/>
-        </w:rPr>
-        <w:t xml:space="preserve"> have to rewrite how your GUI components are arranged.</w:t>
-      </w:r>
-    </w:p>
-    <w:p>
-      <w:pPr>
-        <w:numPr>
-          <w:ilvl w:val="0"/>
-          <w:numId w:val="10"/>
-        </w:numPr>
-        <w:spacing w:before="100" w:beforeAutospacing="1" w:after="100" w:afterAutospacing="1" w:line="240" w:lineRule="auto"/>
-        <w:rPr>
-          <w:rFonts w:ascii="Times New Roman" w:eastAsia="Times New Roman" w:hAnsi="Times New Roman" w:cs="Times New Roman"/>
-          <w:noProof w:val="0"/>
-          <w:sz w:val="24"/>
-          <w:szCs w:val="24"/>
-        </w:rPr>
-      </w:pPr>
-      <w:r>
-        <w:rPr>
-          <w:rFonts w:ascii="Times New Roman" w:eastAsia="Times New Roman" w:hAnsi="Times New Roman" w:cs="Times New Roman"/>
-          <w:b/>
-          <w:bCs/>
-          <w:noProof w:val="0"/>
-          <w:sz w:val="24"/>
-          <w:szCs w:val="24"/>
-        </w:rPr>
-        <w:t>Code Reuse</w:t>
-      </w:r>
-      <w:r>
-        <w:rPr>
-          <w:rFonts w:ascii="Times New Roman" w:eastAsia="Times New Roman" w:hAnsi="Times New Roman" w:cs="Times New Roman"/>
-          <w:noProof w:val="0"/>
-          <w:sz w:val="24"/>
-          <w:szCs w:val="24"/>
-        </w:rPr>
-        <w:t>:</w:t>
-      </w:r>
-    </w:p>
-    <w:p>
-      <w:pPr>
-        <w:numPr>
-          <w:ilvl w:val="1"/>
-          <w:numId w:val="10"/>
-        </w:numPr>
-        <w:spacing w:before="100" w:beforeAutospacing="1" w:after="100" w:afterAutospacing="1" w:line="240" w:lineRule="auto"/>
-        <w:rPr>
-          <w:rFonts w:ascii="Times New Roman" w:eastAsia="Times New Roman" w:hAnsi="Times New Roman" w:cs="Times New Roman"/>
-          <w:noProof w:val="0"/>
-          <w:sz w:val="24"/>
-          <w:szCs w:val="24"/>
-        </w:rPr>
-      </w:pPr>
-      <w:r>
-        <w:rPr>
-          <w:rFonts w:ascii="Times New Roman" w:eastAsia="Times New Roman" w:hAnsi="Times New Roman" w:cs="Times New Roman"/>
-          <w:noProof w:val="0"/>
-          <w:sz w:val="24"/>
-          <w:szCs w:val="24"/>
-        </w:rPr>
-        <w:t xml:space="preserve">There might be </w:t>
-      </w:r>
-      <w:r>
-        <w:rPr>
-          <w:rFonts w:ascii="Times New Roman" w:eastAsia="Times New Roman" w:hAnsi="Times New Roman" w:cs="Times New Roman"/>
-          <w:b/>
-          <w:bCs/>
-          <w:noProof w:val="0"/>
-          <w:sz w:val="24"/>
-          <w:szCs w:val="24"/>
-        </w:rPr>
-        <w:t>some reusable logic</w:t>
-      </w:r>
-      <w:r>
-        <w:rPr>
-          <w:rFonts w:ascii="Times New Roman" w:eastAsia="Times New Roman" w:hAnsi="Times New Roman" w:cs="Times New Roman"/>
-          <w:noProof w:val="0"/>
-          <w:sz w:val="24"/>
-          <w:szCs w:val="24"/>
-        </w:rPr>
-        <w:t xml:space="preserve"> such as backend functions (for your streak tracking, database management, etc.), but the GUI code will largely need to be rewritten due to the differences in how the two frameworks structure and manage UI components.</w:t>
-      </w:r>
-    </w:p>
-    <w:p>
-      <w:pPr>
-        <w:numPr>
-          <w:ilvl w:val="0"/>
-          <w:numId w:val="10"/>
-        </w:numPr>
-        <w:spacing w:before="100" w:beforeAutospacing="1" w:after="100" w:afterAutospacing="1" w:line="240" w:lineRule="auto"/>
-        <w:rPr>
-          <w:rFonts w:ascii="Times New Roman" w:eastAsia="Times New Roman" w:hAnsi="Times New Roman" w:cs="Times New Roman"/>
-          <w:noProof w:val="0"/>
-          <w:sz w:val="24"/>
-          <w:szCs w:val="24"/>
-        </w:rPr>
-      </w:pPr>
-      <w:r>
-        <w:rPr>
-          <w:rFonts w:ascii="Times New Roman" w:eastAsia="Times New Roman" w:hAnsi="Times New Roman" w:cs="Times New Roman"/>
-          <w:b/>
-          <w:bCs/>
-          <w:noProof w:val="0"/>
-          <w:sz w:val="24"/>
-          <w:szCs w:val="24"/>
-        </w:rPr>
-        <w:t>Transition Complexity</w:t>
-      </w:r>
-      <w:r>
-        <w:rPr>
-          <w:rFonts w:ascii="Times New Roman" w:eastAsia="Times New Roman" w:hAnsi="Times New Roman" w:cs="Times New Roman"/>
-          <w:noProof w:val="0"/>
-          <w:sz w:val="24"/>
-          <w:szCs w:val="24"/>
-        </w:rPr>
-        <w:t>:</w:t>
-      </w:r>
-    </w:p>
-    <w:p>
-      <w:pPr>
-        <w:numPr>
-          <w:ilvl w:val="1"/>
-          <w:numId w:val="10"/>
-        </w:numPr>
-        <w:spacing w:before="100" w:beforeAutospacing="1" w:after="100" w:afterAutospacing="1" w:line="240" w:lineRule="auto"/>
-        <w:rPr>
-          <w:rFonts w:ascii="Times New Roman" w:eastAsia="Times New Roman" w:hAnsi="Times New Roman" w:cs="Times New Roman"/>
-          <w:noProof w:val="0"/>
-          <w:sz w:val="24"/>
-          <w:szCs w:val="24"/>
-        </w:rPr>
-      </w:pPr>
-      <w:r>
-        <w:rPr>
-          <w:rFonts w:ascii="Times New Roman" w:eastAsia="Times New Roman" w:hAnsi="Times New Roman" w:cs="Times New Roman"/>
-          <w:noProof w:val="0"/>
-          <w:sz w:val="24"/>
-          <w:szCs w:val="24"/>
-        </w:rPr>
-        <w:t xml:space="preserve">The transition complexity is </w:t>
-      </w:r>
-      <w:r>
-        <w:rPr>
-          <w:rFonts w:ascii="Times New Roman" w:eastAsia="Times New Roman" w:hAnsi="Times New Roman" w:cs="Times New Roman"/>
-          <w:b/>
-          <w:bCs/>
-          <w:noProof w:val="0"/>
-          <w:sz w:val="24"/>
-          <w:szCs w:val="24"/>
-        </w:rPr>
-        <w:t>medium to high</w:t>
-      </w:r>
-      <w:r>
-        <w:rPr>
-          <w:rFonts w:ascii="Times New Roman" w:eastAsia="Times New Roman" w:hAnsi="Times New Roman" w:cs="Times New Roman"/>
-          <w:noProof w:val="0"/>
-          <w:sz w:val="24"/>
-          <w:szCs w:val="24"/>
-        </w:rPr>
-        <w:t>, depending on how much of your application depends on the GUI. If your application has a very simple GUI, transitioning will be easier.</w:t>
-      </w:r>
-    </w:p>
-    <w:p>
-      <w:pPr>
-        <w:numPr>
-          <w:ilvl w:val="1"/>
-          <w:numId w:val="10"/>
-        </w:numPr>
-        <w:spacing w:before="100" w:beforeAutospacing="1" w:after="100" w:afterAutospacing="1" w:line="240" w:lineRule="auto"/>
-        <w:rPr>
-          <w:rFonts w:ascii="Times New Roman" w:eastAsia="Times New Roman" w:hAnsi="Times New Roman" w:cs="Times New Roman"/>
-          <w:noProof w:val="0"/>
-          <w:sz w:val="24"/>
-          <w:szCs w:val="24"/>
-        </w:rPr>
-      </w:pPr>
-      <w:r>
-        <w:rPr>
-          <w:rFonts w:ascii="Times New Roman" w:eastAsia="Times New Roman" w:hAnsi="Times New Roman" w:cs="Times New Roman"/>
-          <w:noProof w:val="0"/>
-          <w:sz w:val="24"/>
-          <w:szCs w:val="24"/>
-        </w:rPr>
-        <w:t xml:space="preserve">For more </w:t>
-      </w:r>
-      <w:r>
-        <w:rPr>
-          <w:rFonts w:ascii="Times New Roman" w:eastAsia="Times New Roman" w:hAnsi="Times New Roman" w:cs="Times New Roman"/>
-          <w:b/>
-          <w:bCs/>
-          <w:noProof w:val="0"/>
-          <w:sz w:val="24"/>
-          <w:szCs w:val="24"/>
-        </w:rPr>
-        <w:t>complex GUI layouts</w:t>
-      </w:r>
-      <w:r>
-        <w:rPr>
-          <w:rFonts w:ascii="Times New Roman" w:eastAsia="Times New Roman" w:hAnsi="Times New Roman" w:cs="Times New Roman"/>
-          <w:noProof w:val="0"/>
-          <w:sz w:val="24"/>
-          <w:szCs w:val="24"/>
-        </w:rPr>
-        <w:t>, the transition will require more work because of differences in layout management, widgets, and event handling.</w:t>
-      </w:r>
-    </w:p>
-    <w:p>
-      <w:pPr>
-        <w:spacing w:after="0" w:line="240" w:lineRule="auto"/>
-        <w:rPr>
-          <w:rFonts w:ascii="Times New Roman" w:eastAsia="Times New Roman" w:hAnsi="Times New Roman" w:cs="Times New Roman"/>
-          <w:noProof w:val="0"/>
-          <w:sz w:val="24"/>
-          <w:szCs w:val="24"/>
-        </w:rPr>
-      </w:pPr>
-      <w:r>
-        <w:rPr>
-          <w:rFonts w:ascii="Times New Roman" w:eastAsia="Times New Roman" w:hAnsi="Times New Roman" w:cs="Times New Roman"/>
-          <w:noProof w:val="0"/>
-          <w:sz w:val="24"/>
-          <w:szCs w:val="24"/>
-        </w:rPr>
-        <w:pict w14:anchorId="6889B10C">
-          <v:rect id="_x0000_i1031" style="width:0;height:1.5pt" o:hralign="center" o:hrstd="t" o:hr="t" fillcolor="#a0a0a0" stroked="f"/>
-        </w:pict>
-      </w:r>
-    </w:p>
-    <w:p>
-      <w:pPr>
-        <w:spacing w:before="100" w:beforeAutospacing="1" w:after="100" w:afterAutospacing="1" w:line="240" w:lineRule="auto"/>
-        <w:outlineLvl w:val="2"/>
-        <w:rPr>
-          <w:rFonts w:ascii="Times New Roman" w:eastAsia="Times New Roman" w:hAnsi="Times New Roman" w:cs="Times New Roman"/>
-          <w:b/>
-          <w:bCs/>
-          <w:noProof w:val="0"/>
-          <w:sz w:val="27"/>
-          <w:szCs w:val="27"/>
-        </w:rPr>
-      </w:pPr>
-      <w:r>
-        <w:rPr>
-          <w:rFonts w:ascii="Times New Roman" w:eastAsia="Times New Roman" w:hAnsi="Times New Roman" w:cs="Times New Roman"/>
-          <w:b/>
-          <w:bCs/>
-          <w:noProof w:val="0"/>
-          <w:sz w:val="27"/>
-          <w:szCs w:val="27"/>
-        </w:rPr>
-        <w:t xml:space="preserve">Summary: Should You Stick with </w:t>
-      </w:r>
-      <w:proofErr w:type="spellStart"/>
-      <w:r>
-        <w:rPr>
-          <w:rFonts w:ascii="Times New Roman" w:eastAsia="Times New Roman" w:hAnsi="Times New Roman" w:cs="Times New Roman"/>
-          <w:b/>
-          <w:bCs/>
-          <w:noProof w:val="0"/>
-          <w:sz w:val="27"/>
-          <w:szCs w:val="27"/>
-        </w:rPr>
-        <w:t>wxWidgets</w:t>
-      </w:r>
-      <w:proofErr w:type="spellEnd"/>
-      <w:r>
-        <w:rPr>
-          <w:rFonts w:ascii="Times New Roman" w:eastAsia="Times New Roman" w:hAnsi="Times New Roman" w:cs="Times New Roman"/>
-          <w:b/>
-          <w:bCs/>
-          <w:noProof w:val="0"/>
-          <w:sz w:val="27"/>
-          <w:szCs w:val="27"/>
-        </w:rPr>
-        <w:t xml:space="preserve"> or Switch to Qt?</w:t>
-      </w:r>
-    </w:p>
-    <w:p>
-      <w:pPr>
-        <w:numPr>
-          <w:ilvl w:val="0"/>
-          <w:numId w:val="11"/>
-        </w:numPr>
-        <w:spacing w:before="100" w:beforeAutospacing="1" w:after="100" w:afterAutospacing="1" w:line="240" w:lineRule="auto"/>
-        <w:rPr>
-          <w:rFonts w:ascii="Times New Roman" w:eastAsia="Times New Roman" w:hAnsi="Times New Roman" w:cs="Times New Roman"/>
-          <w:noProof w:val="0"/>
-          <w:sz w:val="24"/>
-          <w:szCs w:val="24"/>
-        </w:rPr>
-      </w:pPr>
-      <w:r>
-        <w:rPr>
-          <w:rFonts w:ascii="Times New Roman" w:eastAsia="Times New Roman" w:hAnsi="Times New Roman" w:cs="Times New Roman"/>
-          <w:b/>
-          <w:bCs/>
-          <w:noProof w:val="0"/>
-          <w:sz w:val="24"/>
-          <w:szCs w:val="24"/>
-        </w:rPr>
-        <w:t xml:space="preserve">Choose </w:t>
-      </w:r>
-      <w:proofErr w:type="spellStart"/>
-      <w:r>
-        <w:rPr>
-          <w:rFonts w:ascii="Times New Roman" w:eastAsia="Times New Roman" w:hAnsi="Times New Roman" w:cs="Times New Roman"/>
-          <w:b/>
-          <w:bCs/>
-          <w:noProof w:val="0"/>
-          <w:sz w:val="24"/>
-          <w:szCs w:val="24"/>
-        </w:rPr>
-        <w:t>wxWidgets</w:t>
-      </w:r>
-      <w:proofErr w:type="spellEnd"/>
-      <w:r>
-        <w:rPr>
-          <w:rFonts w:ascii="Times New Roman" w:eastAsia="Times New Roman" w:hAnsi="Times New Roman" w:cs="Times New Roman"/>
-          <w:noProof w:val="0"/>
-          <w:sz w:val="24"/>
-          <w:szCs w:val="24"/>
-        </w:rPr>
-        <w:t xml:space="preserve"> if:</w:t>
-      </w:r>
-    </w:p>
-    <w:p>
-      <w:pPr>
-        <w:numPr>
-          <w:ilvl w:val="1"/>
-          <w:numId w:val="11"/>
-        </w:numPr>
-        <w:spacing w:before="100" w:beforeAutospacing="1" w:after="100" w:afterAutospacing="1" w:line="240" w:lineRule="auto"/>
-        <w:rPr>
-          <w:rFonts w:ascii="Times New Roman" w:eastAsia="Times New Roman" w:hAnsi="Times New Roman" w:cs="Times New Roman"/>
-          <w:noProof w:val="0"/>
-          <w:sz w:val="24"/>
-          <w:szCs w:val="24"/>
-        </w:rPr>
-      </w:pPr>
-      <w:r>
-        <w:rPr>
-          <w:rFonts w:ascii="Times New Roman" w:eastAsia="Times New Roman" w:hAnsi="Times New Roman" w:cs="Times New Roman"/>
-          <w:noProof w:val="0"/>
-          <w:sz w:val="24"/>
-          <w:szCs w:val="24"/>
-        </w:rPr>
-        <w:t xml:space="preserve">You are a beginner and need a framework </w:t>
-      </w:r>
-      <w:proofErr w:type="gramStart"/>
-      <w:r>
-        <w:rPr>
-          <w:rFonts w:ascii="Times New Roman" w:eastAsia="Times New Roman" w:hAnsi="Times New Roman" w:cs="Times New Roman"/>
-          <w:noProof w:val="0"/>
-          <w:sz w:val="24"/>
-          <w:szCs w:val="24"/>
-        </w:rPr>
-        <w:t>that’s</w:t>
-      </w:r>
-      <w:proofErr w:type="gramEnd"/>
-      <w:r>
-        <w:rPr>
-          <w:rFonts w:ascii="Times New Roman" w:eastAsia="Times New Roman" w:hAnsi="Times New Roman" w:cs="Times New Roman"/>
-          <w:noProof w:val="0"/>
-          <w:sz w:val="24"/>
-          <w:szCs w:val="24"/>
-        </w:rPr>
-        <w:t xml:space="preserve"> easier to learn.</w:t>
-      </w:r>
-    </w:p>
-    <w:p>
-      <w:pPr>
-        <w:numPr>
-          <w:ilvl w:val="1"/>
-          <w:numId w:val="11"/>
-        </w:numPr>
-        <w:spacing w:before="100" w:beforeAutospacing="1" w:after="100" w:afterAutospacing="1" w:line="240" w:lineRule="auto"/>
-        <w:rPr>
-          <w:rFonts w:ascii="Times New Roman" w:eastAsia="Times New Roman" w:hAnsi="Times New Roman" w:cs="Times New Roman"/>
-          <w:noProof w:val="0"/>
-          <w:sz w:val="24"/>
-          <w:szCs w:val="24"/>
-        </w:rPr>
-      </w:pPr>
-      <w:r>
-        <w:rPr>
-          <w:rFonts w:ascii="Times New Roman" w:eastAsia="Times New Roman" w:hAnsi="Times New Roman" w:cs="Times New Roman"/>
-          <w:noProof w:val="0"/>
-          <w:sz w:val="24"/>
-          <w:szCs w:val="24"/>
-        </w:rPr>
-        <w:t xml:space="preserve">You want a framework </w:t>
-      </w:r>
-      <w:proofErr w:type="gramStart"/>
-      <w:r>
-        <w:rPr>
-          <w:rFonts w:ascii="Times New Roman" w:eastAsia="Times New Roman" w:hAnsi="Times New Roman" w:cs="Times New Roman"/>
-          <w:noProof w:val="0"/>
-          <w:sz w:val="24"/>
-          <w:szCs w:val="24"/>
-        </w:rPr>
-        <w:t>that’s</w:t>
-      </w:r>
-      <w:proofErr w:type="gramEnd"/>
-      <w:r>
-        <w:rPr>
-          <w:rFonts w:ascii="Times New Roman" w:eastAsia="Times New Roman" w:hAnsi="Times New Roman" w:cs="Times New Roman"/>
-          <w:noProof w:val="0"/>
-          <w:sz w:val="24"/>
-          <w:szCs w:val="24"/>
-        </w:rPr>
-        <w:t xml:space="preserve"> simpler to use for small to medium-sized projects.</w:t>
-      </w:r>
-    </w:p>
-    <w:p>
-      <w:pPr>
-        <w:numPr>
-          <w:ilvl w:val="1"/>
-          <w:numId w:val="11"/>
-        </w:numPr>
-        <w:spacing w:before="100" w:beforeAutospacing="1" w:after="100" w:afterAutospacing="1" w:line="240" w:lineRule="auto"/>
-        <w:rPr>
-          <w:rFonts w:ascii="Times New Roman" w:eastAsia="Times New Roman" w:hAnsi="Times New Roman" w:cs="Times New Roman"/>
-          <w:noProof w:val="0"/>
-          <w:sz w:val="24"/>
-          <w:szCs w:val="24"/>
-        </w:rPr>
-      </w:pPr>
-      <w:r>
-        <w:rPr>
-          <w:rFonts w:ascii="Times New Roman" w:eastAsia="Times New Roman" w:hAnsi="Times New Roman" w:cs="Times New Roman"/>
-          <w:noProof w:val="0"/>
-          <w:sz w:val="24"/>
-          <w:szCs w:val="24"/>
-        </w:rPr>
-        <w:t xml:space="preserve">You prefer the licensing and open-source nature of </w:t>
-      </w:r>
-      <w:proofErr w:type="spellStart"/>
-      <w:r>
-        <w:rPr>
-          <w:rFonts w:ascii="Times New Roman" w:eastAsia="Times New Roman" w:hAnsi="Times New Roman" w:cs="Times New Roman"/>
-          <w:noProof w:val="0"/>
-          <w:sz w:val="24"/>
-          <w:szCs w:val="24"/>
-        </w:rPr>
-        <w:t>wxWidgets</w:t>
-      </w:r>
-      <w:proofErr w:type="spellEnd"/>
-      <w:r>
-        <w:rPr>
-          <w:rFonts w:ascii="Times New Roman" w:eastAsia="Times New Roman" w:hAnsi="Times New Roman" w:cs="Times New Roman"/>
-          <w:noProof w:val="0"/>
-          <w:sz w:val="24"/>
-          <w:szCs w:val="24"/>
-        </w:rPr>
-        <w:t>.</w:t>
-      </w:r>
-    </w:p>
-    <w:p>
-      <w:pPr>
-        <w:numPr>
-          <w:ilvl w:val="1"/>
-          <w:numId w:val="11"/>
-        </w:numPr>
-        <w:spacing w:before="100" w:beforeAutospacing="1" w:after="100" w:afterAutospacing="1" w:line="240" w:lineRule="auto"/>
-        <w:rPr>
-          <w:rFonts w:ascii="Times New Roman" w:eastAsia="Times New Roman" w:hAnsi="Times New Roman" w:cs="Times New Roman"/>
-          <w:noProof w:val="0"/>
-          <w:sz w:val="24"/>
-          <w:szCs w:val="24"/>
-        </w:rPr>
-      </w:pPr>
-      <w:r>
-        <w:rPr>
-          <w:rFonts w:ascii="Times New Roman" w:eastAsia="Times New Roman" w:hAnsi="Times New Roman" w:cs="Times New Roman"/>
-          <w:noProof w:val="0"/>
-          <w:sz w:val="24"/>
-          <w:szCs w:val="24"/>
-        </w:rPr>
-        <w:t>You are aiming for a lightweight, simple application without a need for advanced features.</w:t>
-      </w:r>
-    </w:p>
-    <w:p>
-      <w:pPr>
-        <w:numPr>
-          <w:ilvl w:val="0"/>
-          <w:numId w:val="11"/>
-        </w:numPr>
-        <w:spacing w:before="100" w:beforeAutospacing="1" w:after="100" w:afterAutospacing="1" w:line="240" w:lineRule="auto"/>
-        <w:rPr>
-          <w:rFonts w:ascii="Times New Roman" w:eastAsia="Times New Roman" w:hAnsi="Times New Roman" w:cs="Times New Roman"/>
-          <w:noProof w:val="0"/>
-          <w:sz w:val="24"/>
-          <w:szCs w:val="24"/>
-        </w:rPr>
-      </w:pPr>
-      <w:r>
-        <w:rPr>
-          <w:rFonts w:ascii="Times New Roman" w:eastAsia="Times New Roman" w:hAnsi="Times New Roman" w:cs="Times New Roman"/>
-          <w:b/>
-          <w:bCs/>
-          <w:noProof w:val="0"/>
-          <w:sz w:val="24"/>
-          <w:szCs w:val="24"/>
-        </w:rPr>
-        <w:t>Choose Qt</w:t>
-      </w:r>
-      <w:r>
-        <w:rPr>
-          <w:rFonts w:ascii="Times New Roman" w:eastAsia="Times New Roman" w:hAnsi="Times New Roman" w:cs="Times New Roman"/>
-          <w:noProof w:val="0"/>
-          <w:sz w:val="24"/>
-          <w:szCs w:val="24"/>
-        </w:rPr>
-        <w:t xml:space="preserve"> if:</w:t>
-      </w:r>
-    </w:p>
-    <w:p>
-      <w:pPr>
-        <w:numPr>
-          <w:ilvl w:val="1"/>
-          <w:numId w:val="11"/>
-        </w:numPr>
-        <w:spacing w:before="100" w:beforeAutospacing="1" w:after="100" w:afterAutospacing="1" w:line="240" w:lineRule="auto"/>
-        <w:rPr>
-          <w:rFonts w:ascii="Times New Roman" w:eastAsia="Times New Roman" w:hAnsi="Times New Roman" w:cs="Times New Roman"/>
-          <w:noProof w:val="0"/>
-          <w:sz w:val="24"/>
-          <w:szCs w:val="24"/>
-        </w:rPr>
-      </w:pPr>
-      <w:r>
-        <w:rPr>
-          <w:rFonts w:ascii="Times New Roman" w:eastAsia="Times New Roman" w:hAnsi="Times New Roman" w:cs="Times New Roman"/>
-          <w:noProof w:val="0"/>
-          <w:sz w:val="24"/>
-          <w:szCs w:val="24"/>
-        </w:rPr>
-        <w:t>You expect to build a more feature-rich, complex, or high-performance application.</w:t>
-      </w:r>
-    </w:p>
-    <w:p>
-      <w:pPr>
-        <w:numPr>
-          <w:ilvl w:val="1"/>
-          <w:numId w:val="11"/>
-        </w:numPr>
-        <w:spacing w:before="100" w:beforeAutospacing="1" w:after="100" w:afterAutospacing="1" w:line="240" w:lineRule="auto"/>
-        <w:rPr>
-          <w:rFonts w:ascii="Times New Roman" w:eastAsia="Times New Roman" w:hAnsi="Times New Roman" w:cs="Times New Roman"/>
-          <w:noProof w:val="0"/>
-          <w:sz w:val="24"/>
-          <w:szCs w:val="24"/>
-        </w:rPr>
-      </w:pPr>
-      <w:r>
-        <w:rPr>
-          <w:rFonts w:ascii="Times New Roman" w:eastAsia="Times New Roman" w:hAnsi="Times New Roman" w:cs="Times New Roman"/>
-          <w:noProof w:val="0"/>
-          <w:sz w:val="24"/>
-          <w:szCs w:val="24"/>
-        </w:rPr>
-        <w:t>You want advanced features like animations, better graphics support, and easier handling of complex UI elements.</w:t>
-      </w:r>
-    </w:p>
-    <w:p>
-      <w:pPr>
-        <w:numPr>
-          <w:ilvl w:val="1"/>
-          <w:numId w:val="11"/>
-        </w:numPr>
-        <w:spacing w:before="100" w:beforeAutospacing="1" w:after="100" w:afterAutospacing="1" w:line="240" w:lineRule="auto"/>
-        <w:rPr>
-          <w:rFonts w:ascii="Times New Roman" w:eastAsia="Times New Roman" w:hAnsi="Times New Roman" w:cs="Times New Roman"/>
-          <w:noProof w:val="0"/>
-          <w:sz w:val="24"/>
-          <w:szCs w:val="24"/>
-        </w:rPr>
-      </w:pPr>
-      <w:proofErr w:type="gramStart"/>
-      <w:r>
-        <w:rPr>
-          <w:rFonts w:ascii="Times New Roman" w:eastAsia="Times New Roman" w:hAnsi="Times New Roman" w:cs="Times New Roman"/>
-          <w:noProof w:val="0"/>
-          <w:sz w:val="24"/>
-          <w:szCs w:val="24"/>
-        </w:rPr>
-        <w:t>You’re</w:t>
-      </w:r>
-      <w:proofErr w:type="gramEnd"/>
-      <w:r>
-        <w:rPr>
-          <w:rFonts w:ascii="Times New Roman" w:eastAsia="Times New Roman" w:hAnsi="Times New Roman" w:cs="Times New Roman"/>
-          <w:noProof w:val="0"/>
-          <w:sz w:val="24"/>
-          <w:szCs w:val="24"/>
-        </w:rPr>
-        <w:t xml:space="preserve"> comfortable with a steeper learning curve and can handle the additional complexity for future scalability.</w:t>
-      </w:r>
-    </w:p>
-    <w:p>
-      <w:pPr>
-        <w:spacing w:after="0" w:line="240" w:lineRule="auto"/>
-        <w:rPr>
-          <w:rFonts w:ascii="Times New Roman" w:eastAsia="Times New Roman" w:hAnsi="Times New Roman" w:cs="Times New Roman"/>
-          <w:noProof w:val="0"/>
-          <w:sz w:val="24"/>
-          <w:szCs w:val="24"/>
-        </w:rPr>
-      </w:pPr>
-      <w:r>
-        <w:rPr>
-          <w:rFonts w:ascii="Times New Roman" w:eastAsia="Times New Roman" w:hAnsi="Times New Roman" w:cs="Times New Roman"/>
-          <w:noProof w:val="0"/>
-          <w:sz w:val="24"/>
-          <w:szCs w:val="24"/>
-        </w:rPr>
-        <w:pict w14:anchorId="055A07BC">
-          <v:rect id="_x0000_i1032" style="width:0;height:1.5pt" o:hralign="center" o:hrstd="t" o:hr="t" fillcolor="#a0a0a0" stroked="f"/>
-        </w:pict>
-      </w:r>
-    </w:p>
-    <w:p>
-      <w:pPr>
-        <w:spacing w:before="100" w:beforeAutospacing="1" w:after="100" w:afterAutospacing="1" w:line="240" w:lineRule="auto"/>
-        <w:outlineLvl w:val="2"/>
-        <w:rPr>
-          <w:rFonts w:ascii="Times New Roman" w:eastAsia="Times New Roman" w:hAnsi="Times New Roman" w:cs="Times New Roman"/>
-          <w:b/>
-          <w:bCs/>
-          <w:noProof w:val="0"/>
-          <w:sz w:val="27"/>
-          <w:szCs w:val="27"/>
-        </w:rPr>
-      </w:pPr>
-      <w:r>
-        <w:rPr>
-          <w:rFonts w:ascii="Times New Roman" w:eastAsia="Times New Roman" w:hAnsi="Times New Roman" w:cs="Times New Roman"/>
-          <w:b/>
-          <w:bCs/>
-          <w:noProof w:val="0"/>
-          <w:sz w:val="27"/>
-          <w:szCs w:val="27"/>
-        </w:rPr>
         <w:t>In Conclusion:</w:t>
       </w:r>
     </w:p>
@@ -4050,6 +4174,7 @@
           <w:sz w:val="24"/>
           <w:szCs w:val="24"/>
         </w:rPr>
+        <w:lastRenderedPageBreak/>
         <w:t xml:space="preserve">If </w:t>
       </w:r>
       <w:proofErr w:type="gramStart"/>
@@ -4101,6 +4226,45 @@
     </w:sectPr>
   </w:body>
 </w:document>
+</file>
+
+<file path=word/comments.xml><?xml version="1.0" encoding="utf-8"?>
+<w:comments xmlns:wpc="http://schemas.microsoft.com/office/word/2010/wordprocessingCanvas" xmlns:cx="http://schemas.microsoft.com/office/drawing/2014/chartex" xmlns:cx1="http://schemas.microsoft.com/office/drawing/2015/9/8/chartex" xmlns:cx2="http://schemas.microsoft.com/office/drawing/2015/10/21/chartex" xmlns:cx3="http://schemas.microsoft.com/office/drawing/2016/5/9/chartex" xmlns:cx4="http://schemas.microsoft.com/office/drawing/2016/5/10/chartex" xmlns:cx5="http://schemas.microsoft.com/office/drawing/2016/5/11/chartex" xmlns:cx6="http://schemas.microsoft.com/office/drawing/2016/5/12/chartex" xmlns:cx7="http://schemas.microsoft.com/office/drawing/2016/5/13/chartex" xmlns:cx8="http://schemas.microsoft.com/office/drawing/2016/5/14/chartex" xmlns:mc="http://schemas.openxmlformats.org/markup-compatibility/2006" xmlns:aink="http://schemas.microsoft.com/office/drawing/2016/ink" xmlns:am3d="http://schemas.microsoft.com/office/drawing/2017/model3d" xmlns:o="urn:schemas-microsoft-com:office:office" xmlns:r="http://schemas.openxmlformats.org/officeDocument/2006/relationships" xmlns:m="http://schemas.openxmlformats.org/officeDocument/2006/math" xmlns:v="urn:schemas-microsoft-com:vml" xmlns:wp14="http://schemas.microsoft.com/office/word/2010/wordprocessingDrawing" xmlns:wp="http://schemas.openxmlformats.org/drawingml/2006/wordprocessingDrawing" xmlns:w10="urn:schemas-microsoft-com:office:word" xmlns:w="http://schemas.openxmlformats.org/wordprocessingml/2006/main" xmlns:w14="http://schemas.microsoft.com/office/word/2010/wordml" xmlns:w15="http://schemas.microsoft.com/office/word/2012/wordml" xmlns:w16cex="http://schemas.microsoft.com/office/word/2018/wordml/cex" xmlns:w16cid="http://schemas.microsoft.com/office/word/2016/wordml/cid" xmlns:w16="http://schemas.microsoft.com/office/word/2018/wordml" xmlns:w16sdtdh="http://schemas.microsoft.com/office/word/2020/wordml/sdtdatahash" xmlns:w16se="http://schemas.microsoft.com/office/word/2015/wordml/symex" xmlns:wpg="http://schemas.microsoft.com/office/word/2010/wordprocessingGroup" xmlns:wpi="http://schemas.microsoft.com/office/word/2010/wordprocessingInk" xmlns:wne="http://schemas.microsoft.com/office/word/2006/wordml" xmlns:wps="http://schemas.microsoft.com/office/word/2010/wordprocessingShape" mc:Ignorable="w14 w15 w16se w16cid w16 w16cex w16sdtdh wp14">
+  <w:comment w:id="0" w:author="mostafa sayed" w:date="2024-11-17T00:17:00Z" w:initials="ms">
+    <w:p>
+      <w:pPr>
+        <w:pStyle w:val="CommentText"/>
+      </w:pPr>
+      <w:r>
+        <w:rPr>
+          <w:rStyle w:val="CommentReference"/>
+        </w:rPr>
+        <w:annotationRef/>
+      </w:r>
+      <w:r>
+        <w:t>PyQt is chosen instead of QT and wxWidgets so Project will be done in Python</w:t>
+      </w:r>
+    </w:p>
+  </w:comment>
+</w:comments>
+</file>
+
+<file path=word/commentsExtended.xml><?xml version="1.0" encoding="utf-8"?>
+<w15:commentsEx xmlns:wpc="http://schemas.microsoft.com/office/word/2010/wordprocessingCanvas" xmlns:cx="http://schemas.microsoft.com/office/drawing/2014/chartex" xmlns:cx1="http://schemas.microsoft.com/office/drawing/2015/9/8/chartex" xmlns:cx2="http://schemas.microsoft.com/office/drawing/2015/10/21/chartex" xmlns:cx3="http://schemas.microsoft.com/office/drawing/2016/5/9/chartex" xmlns:cx4="http://schemas.microsoft.com/office/drawing/2016/5/10/chartex" xmlns:cx5="http://schemas.microsoft.com/office/drawing/2016/5/11/chartex" xmlns:cx6="http://schemas.microsoft.com/office/drawing/2016/5/12/chartex" xmlns:cx7="http://schemas.microsoft.com/office/drawing/2016/5/13/chartex" xmlns:cx8="http://schemas.microsoft.com/office/drawing/2016/5/14/chartex" xmlns:mc="http://schemas.openxmlformats.org/markup-compatibility/2006" xmlns:aink="http://schemas.microsoft.com/office/drawing/2016/ink" xmlns:am3d="http://schemas.microsoft.com/office/drawing/2017/model3d" xmlns:o="urn:schemas-microsoft-com:office:office" xmlns:r="http://schemas.openxmlformats.org/officeDocument/2006/relationships" xmlns:m="http://schemas.openxmlformats.org/officeDocument/2006/math" xmlns:v="urn:schemas-microsoft-com:vml" xmlns:wp14="http://schemas.microsoft.com/office/word/2010/wordprocessingDrawing" xmlns:wp="http://schemas.openxmlformats.org/drawingml/2006/wordprocessingDrawing" xmlns:w10="urn:schemas-microsoft-com:office:word" xmlns:w="http://schemas.openxmlformats.org/wordprocessingml/2006/main" xmlns:w14="http://schemas.microsoft.com/office/word/2010/wordml" xmlns:w15="http://schemas.microsoft.com/office/word/2012/wordml" xmlns:w16cex="http://schemas.microsoft.com/office/word/2018/wordml/cex" xmlns:w16cid="http://schemas.microsoft.com/office/word/2016/wordml/cid" xmlns:w16="http://schemas.microsoft.com/office/word/2018/wordml" xmlns:w16sdtdh="http://schemas.microsoft.com/office/word/2020/wordml/sdtdatahash" xmlns:w16se="http://schemas.microsoft.com/office/word/2015/wordml/symex" xmlns:wpg="http://schemas.microsoft.com/office/word/2010/wordprocessingGroup" xmlns:wpi="http://schemas.microsoft.com/office/word/2010/wordprocessingInk" xmlns:wne="http://schemas.microsoft.com/office/word/2006/wordml" xmlns:wps="http://schemas.microsoft.com/office/word/2010/wordprocessingShape" mc:Ignorable="w14 w15 w16se w16cid w16 w16cex w16sdtdh wp14">
+  <w15:commentEx w15:paraId="3CB54995" w15:done="0"/>
+</w15:commentsEx>
+</file>
+
+<file path=word/commentsExtensible.xml><?xml version="1.0" encoding="utf-8"?>
+<w16cex:commentsExtensible xmlns:wpc="http://schemas.microsoft.com/office/word/2010/wordprocessingCanvas" xmlns:cx="http://schemas.microsoft.com/office/drawing/2014/chartex" xmlns:cx1="http://schemas.microsoft.com/office/drawing/2015/9/8/chartex" xmlns:cx2="http://schemas.microsoft.com/office/drawing/2015/10/21/chartex" xmlns:cx3="http://schemas.microsoft.com/office/drawing/2016/5/9/chartex" xmlns:cx4="http://schemas.microsoft.com/office/drawing/2016/5/10/chartex" xmlns:cx5="http://schemas.microsoft.com/office/drawing/2016/5/11/chartex" xmlns:cx6="http://schemas.microsoft.com/office/drawing/2016/5/12/chartex" xmlns:cx7="http://schemas.microsoft.com/office/drawing/2016/5/13/chartex" xmlns:cx8="http://schemas.microsoft.com/office/drawing/2016/5/14/chartex" xmlns:mc="http://schemas.openxmlformats.org/markup-compatibility/2006" xmlns:aink="http://schemas.microsoft.com/office/drawing/2016/ink" xmlns:am3d="http://schemas.microsoft.com/office/drawing/2017/model3d" xmlns:o="urn:schemas-microsoft-com:office:office" xmlns:r="http://schemas.openxmlformats.org/officeDocument/2006/relationships" xmlns:m="http://schemas.openxmlformats.org/officeDocument/2006/math" xmlns:v="urn:schemas-microsoft-com:vml" xmlns:wp14="http://schemas.microsoft.com/office/word/2010/wordprocessingDrawing" xmlns:wp="http://schemas.openxmlformats.org/drawingml/2006/wordprocessingDrawing" xmlns:w10="urn:schemas-microsoft-com:office:word" xmlns:w="http://schemas.openxmlformats.org/wordprocessingml/2006/main" xmlns:w14="http://schemas.microsoft.com/office/word/2010/wordml" xmlns:w15="http://schemas.microsoft.com/office/word/2012/wordml" xmlns:w16cex="http://schemas.microsoft.com/office/word/2018/wordml/cex" xmlns:w16cid="http://schemas.microsoft.com/office/word/2016/wordml/cid" xmlns:w16="http://schemas.microsoft.com/office/word/2018/wordml" xmlns:w16sdtdh="http://schemas.microsoft.com/office/word/2020/wordml/sdtdatahash" xmlns:w16se="http://schemas.microsoft.com/office/word/2015/wordml/symex" xmlns:wpg="http://schemas.microsoft.com/office/word/2010/wordprocessingGroup" xmlns:wpi="http://schemas.microsoft.com/office/word/2010/wordprocessingInk" xmlns:wne="http://schemas.microsoft.com/office/word/2006/wordml" xmlns:wps="http://schemas.microsoft.com/office/word/2010/wordprocessingShape" mc:Ignorable="w14 w15 w16se w16cid w16 w16cex w16sdtdh wp14">
+  <w16cex:commentExtensible w16cex:durableId="2AE3B48E" w16cex:dateUtc="2024-11-16T22:17:00Z"/>
+</w16cex:commentsExtensible>
+</file>
+
+<file path=word/commentsIds.xml><?xml version="1.0" encoding="utf-8"?>
+<w16cid:commentsIds xmlns:wpc="http://schemas.microsoft.com/office/word/2010/wordprocessingCanvas" xmlns:cx="http://schemas.microsoft.com/office/drawing/2014/chartex" xmlns:cx1="http://schemas.microsoft.com/office/drawing/2015/9/8/chartex" xmlns:cx2="http://schemas.microsoft.com/office/drawing/2015/10/21/chartex" xmlns:cx3="http://schemas.microsoft.com/office/drawing/2016/5/9/chartex" xmlns:cx4="http://schemas.microsoft.com/office/drawing/2016/5/10/chartex" xmlns:cx5="http://schemas.microsoft.com/office/drawing/2016/5/11/chartex" xmlns:cx6="http://schemas.microsoft.com/office/drawing/2016/5/12/chartex" xmlns:cx7="http://schemas.microsoft.com/office/drawing/2016/5/13/chartex" xmlns:cx8="http://schemas.microsoft.com/office/drawing/2016/5/14/chartex" xmlns:mc="http://schemas.openxmlformats.org/markup-compatibility/2006" xmlns:aink="http://schemas.microsoft.com/office/drawing/2016/ink" xmlns:am3d="http://schemas.microsoft.com/office/drawing/2017/model3d" xmlns:o="urn:schemas-microsoft-com:office:office" xmlns:r="http://schemas.openxmlformats.org/officeDocument/2006/relationships" xmlns:m="http://schemas.openxmlformats.org/officeDocument/2006/math" xmlns:v="urn:schemas-microsoft-com:vml" xmlns:wp14="http://schemas.microsoft.com/office/word/2010/wordprocessingDrawing" xmlns:wp="http://schemas.openxmlformats.org/drawingml/2006/wordprocessingDrawing" xmlns:w10="urn:schemas-microsoft-com:office:word" xmlns:w="http://schemas.openxmlformats.org/wordprocessingml/2006/main" xmlns:w14="http://schemas.microsoft.com/office/word/2010/wordml" xmlns:w15="http://schemas.microsoft.com/office/word/2012/wordml" xmlns:w16cex="http://schemas.microsoft.com/office/word/2018/wordml/cex" xmlns:w16cid="http://schemas.microsoft.com/office/word/2016/wordml/cid" xmlns:w16="http://schemas.microsoft.com/office/word/2018/wordml" xmlns:w16sdtdh="http://schemas.microsoft.com/office/word/2020/wordml/sdtdatahash" xmlns:w16se="http://schemas.microsoft.com/office/word/2015/wordml/symex" xmlns:wpg="http://schemas.microsoft.com/office/word/2010/wordprocessingGroup" xmlns:wpi="http://schemas.microsoft.com/office/word/2010/wordprocessingInk" xmlns:wne="http://schemas.microsoft.com/office/word/2006/wordml" xmlns:wps="http://schemas.microsoft.com/office/word/2010/wordprocessingShape" mc:Ignorable="w14 w15 w16se w16cid w16 w16cex w16sdtdh wp14">
+  <w16cid:commentId w16cid:paraId="3CB54995" w16cid:durableId="2AE3B48E"/>
+</w16cid:commentsIds>
 </file>
 
 <file path=word/numbering.xml><?xml version="1.0" encoding="utf-8"?>
@@ -5702,6 +5866,14 @@
     <w:abstractNumId w:val="9"/>
   </w:num>
 </w:numbering>
+</file>
+
+<file path=word/people.xml><?xml version="1.0" encoding="utf-8"?>
+<w15:people xmlns:wpc="http://schemas.microsoft.com/office/word/2010/wordprocessingCanvas" xmlns:cx="http://schemas.microsoft.com/office/drawing/2014/chartex" xmlns:cx1="http://schemas.microsoft.com/office/drawing/2015/9/8/chartex" xmlns:cx2="http://schemas.microsoft.com/office/drawing/2015/10/21/chartex" xmlns:cx3="http://schemas.microsoft.com/office/drawing/2016/5/9/chartex" xmlns:cx4="http://schemas.microsoft.com/office/drawing/2016/5/10/chartex" xmlns:cx5="http://schemas.microsoft.com/office/drawing/2016/5/11/chartex" xmlns:cx6="http://schemas.microsoft.com/office/drawing/2016/5/12/chartex" xmlns:cx7="http://schemas.microsoft.com/office/drawing/2016/5/13/chartex" xmlns:cx8="http://schemas.microsoft.com/office/drawing/2016/5/14/chartex" xmlns:mc="http://schemas.openxmlformats.org/markup-compatibility/2006" xmlns:aink="http://schemas.microsoft.com/office/drawing/2016/ink" xmlns:am3d="http://schemas.microsoft.com/office/drawing/2017/model3d" xmlns:o="urn:schemas-microsoft-com:office:office" xmlns:r="http://schemas.openxmlformats.org/officeDocument/2006/relationships" xmlns:m="http://schemas.openxmlformats.org/officeDocument/2006/math" xmlns:v="urn:schemas-microsoft-com:vml" xmlns:wp14="http://schemas.microsoft.com/office/word/2010/wordprocessingDrawing" xmlns:wp="http://schemas.openxmlformats.org/drawingml/2006/wordprocessingDrawing" xmlns:w10="urn:schemas-microsoft-com:office:word" xmlns:w="http://schemas.openxmlformats.org/wordprocessingml/2006/main" xmlns:w14="http://schemas.microsoft.com/office/word/2010/wordml" xmlns:w15="http://schemas.microsoft.com/office/word/2012/wordml" xmlns:w16cex="http://schemas.microsoft.com/office/word/2018/wordml/cex" xmlns:w16cid="http://schemas.microsoft.com/office/word/2016/wordml/cid" xmlns:w16="http://schemas.microsoft.com/office/word/2018/wordml" xmlns:w16sdtdh="http://schemas.microsoft.com/office/word/2020/wordml/sdtdatahash" xmlns:w16se="http://schemas.microsoft.com/office/word/2015/wordml/symex" xmlns:wpg="http://schemas.microsoft.com/office/word/2010/wordprocessingGroup" xmlns:wpi="http://schemas.microsoft.com/office/word/2010/wordprocessingInk" xmlns:wne="http://schemas.microsoft.com/office/word/2006/wordml" xmlns:wps="http://schemas.microsoft.com/office/word/2010/wordprocessingShape" mc:Ignorable="w14 w15 w16se w16cid w16 w16cex w16sdtdh wp14">
+  <w15:person w15:author="mostafa sayed">
+    <w15:presenceInfo w15:providerId="Windows Live" w15:userId="c40cfcac3df4495a"/>
+  </w15:person>
+</w15:people>
 </file>
 
 <file path=word/styles.xml><?xml version="1.0" encoding="utf-8"?>
@@ -6277,7 +6449,6 @@
     <w:name w:val="Hyperlink"/>
     <w:basedOn w:val="DefaultParagraphFont"/>
     <w:uiPriority w:val="99"/>
-    <w:semiHidden/>
     <w:unhideWhenUsed/>
     <w:rsid w:val="00B06AB5"/>
     <w:rPr>
@@ -6342,6 +6513,86 @@
     <w:name w:val="overflow-hidden"/>
     <w:basedOn w:val="DefaultParagraphFont"/>
     <w:rsid w:val="00055264"/>
+  </w:style>
+  <w:style w:type="character" w:styleId="UnresolvedMention">
+    <w:name w:val="Unresolved Mention"/>
+    <w:basedOn w:val="DefaultParagraphFont"/>
+    <w:uiPriority w:val="99"/>
+    <w:semiHidden/>
+    <w:unhideWhenUsed/>
+    <w:rsid w:val="002F5659"/>
+    <w:rPr>
+      <w:color w:val="605E5C"/>
+      <w:shd w:val="clear" w:color="auto" w:fill="E1DFDD"/>
+    </w:rPr>
+  </w:style>
+  <w:style w:type="character" w:styleId="CommentReference">
+    <w:name w:val="annotation reference"/>
+    <w:basedOn w:val="DefaultParagraphFont"/>
+    <w:uiPriority w:val="99"/>
+    <w:semiHidden/>
+    <w:unhideWhenUsed/>
+    <w:rsid w:val="00903BAE"/>
+    <w:rPr>
+      <w:sz w:val="16"/>
+      <w:szCs w:val="16"/>
+    </w:rPr>
+  </w:style>
+  <w:style w:type="paragraph" w:styleId="CommentText">
+    <w:name w:val="annotation text"/>
+    <w:basedOn w:val="Normal"/>
+    <w:link w:val="CommentTextChar"/>
+    <w:uiPriority w:val="99"/>
+    <w:unhideWhenUsed/>
+    <w:rsid w:val="00903BAE"/>
+    <w:pPr>
+      <w:spacing w:line="240" w:lineRule="auto"/>
+    </w:pPr>
+    <w:rPr>
+      <w:sz w:val="20"/>
+      <w:szCs w:val="20"/>
+    </w:rPr>
+  </w:style>
+  <w:style w:type="character" w:customStyle="1" w:styleId="CommentTextChar">
+    <w:name w:val="Comment Text Char"/>
+    <w:basedOn w:val="DefaultParagraphFont"/>
+    <w:link w:val="CommentText"/>
+    <w:uiPriority w:val="99"/>
+    <w:rsid w:val="00903BAE"/>
+    <w:rPr>
+      <w:noProof/>
+      <w:sz w:val="20"/>
+      <w:szCs w:val="20"/>
+    </w:rPr>
+  </w:style>
+  <w:style w:type="paragraph" w:styleId="CommentSubject">
+    <w:name w:val="annotation subject"/>
+    <w:basedOn w:val="CommentText"/>
+    <w:next w:val="CommentText"/>
+    <w:link w:val="CommentSubjectChar"/>
+    <w:uiPriority w:val="99"/>
+    <w:semiHidden/>
+    <w:unhideWhenUsed/>
+    <w:rsid w:val="00903BAE"/>
+    <w:rPr>
+      <w:b/>
+      <w:bCs/>
+    </w:rPr>
+  </w:style>
+  <w:style w:type="character" w:customStyle="1" w:styleId="CommentSubjectChar">
+    <w:name w:val="Comment Subject Char"/>
+    <w:basedOn w:val="CommentTextChar"/>
+    <w:link w:val="CommentSubject"/>
+    <w:uiPriority w:val="99"/>
+    <w:semiHidden/>
+    <w:rsid w:val="00903BAE"/>
+    <w:rPr>
+      <w:b/>
+      <w:bCs/>
+      <w:noProof/>
+      <w:sz w:val="20"/>
+      <w:szCs w:val="20"/>
+    </w:rPr>
   </w:style>
 </w:styles>
 </file>

</xml_diff>

<commit_message>
Month Pass Streak Fix
</commit_message>
<xml_diff>
--- a/Documentation/Agile Software Design/Agile Software Desgin Documentation.docx
+++ b/Documentation/Agile Software Design/Agile Software Desgin Documentation.docx
@@ -1578,19 +1578,29 @@
         <w:spacing w:before="100" w:beforeAutospacing="1" w:after="100" w:afterAutospacing="1" w:line="240" w:lineRule="auto"/>
         <w:rPr>
           <w:rFonts w:ascii="Times New Roman" w:eastAsia="Times New Roman" w:hAnsi="Times New Roman" w:cs="Times New Roman"/>
-          <w:noProof w:val="0"/>
-          <w:sz w:val="24"/>
-          <w:szCs w:val="24"/>
-        </w:rPr>
-      </w:pPr>
-      <w:r>
-        <w:rPr>
-          <w:rFonts w:ascii="Times New Roman" w:eastAsia="Times New Roman" w:hAnsi="Times New Roman" w:cs="Times New Roman"/>
+          <w:strike/>
+          <w:noProof w:val="0"/>
+          <w:sz w:val="24"/>
+          <w:szCs w:val="24"/>
+        </w:rPr>
+      </w:pPr>
+      <w:commentRangeStart w:id="1"/>
+      <w:r>
+        <w:rPr>
+          <w:rFonts w:ascii="Times New Roman" w:eastAsia="Times New Roman" w:hAnsi="Times New Roman" w:cs="Times New Roman"/>
+          <w:strike/>
           <w:noProof w:val="0"/>
           <w:sz w:val="24"/>
           <w:szCs w:val="24"/>
         </w:rPr>
         <w:t>Write a simple console-based program to accept task names and descriptions.</w:t>
+      </w:r>
+      <w:commentRangeEnd w:id="1"/>
+      <w:r>
+        <w:rPr>
+          <w:rStyle w:val="CommentReference"/>
+        </w:rPr>
+        <w:commentReference w:id="1"/>
       </w:r>
     </w:p>
     <w:p>
@@ -1602,14 +1612,16 @@
         <w:spacing w:before="100" w:beforeAutospacing="1" w:after="100" w:afterAutospacing="1" w:line="240" w:lineRule="auto"/>
         <w:rPr>
           <w:rFonts w:ascii="Times New Roman" w:eastAsia="Times New Roman" w:hAnsi="Times New Roman" w:cs="Times New Roman"/>
-          <w:noProof w:val="0"/>
-          <w:sz w:val="24"/>
-          <w:szCs w:val="24"/>
-        </w:rPr>
-      </w:pPr>
-      <w:r>
-        <w:rPr>
-          <w:rFonts w:ascii="Times New Roman" w:eastAsia="Times New Roman" w:hAnsi="Times New Roman" w:cs="Times New Roman"/>
+          <w:strike/>
+          <w:noProof w:val="0"/>
+          <w:sz w:val="24"/>
+          <w:szCs w:val="24"/>
+        </w:rPr>
+      </w:pPr>
+      <w:r>
+        <w:rPr>
+          <w:rFonts w:ascii="Times New Roman" w:eastAsia="Times New Roman" w:hAnsi="Times New Roman" w:cs="Times New Roman"/>
+          <w:strike/>
           <w:noProof w:val="0"/>
           <w:sz w:val="24"/>
           <w:szCs w:val="24"/>
@@ -1727,19 +1739,29 @@
         <w:spacing w:before="100" w:beforeAutospacing="1" w:after="100" w:afterAutospacing="1" w:line="240" w:lineRule="auto"/>
         <w:rPr>
           <w:rFonts w:ascii="Times New Roman" w:eastAsia="Times New Roman" w:hAnsi="Times New Roman" w:cs="Times New Roman"/>
-          <w:noProof w:val="0"/>
-          <w:sz w:val="24"/>
-          <w:szCs w:val="24"/>
-        </w:rPr>
-      </w:pPr>
-      <w:r>
-        <w:rPr>
-          <w:rFonts w:ascii="Times New Roman" w:eastAsia="Times New Roman" w:hAnsi="Times New Roman" w:cs="Times New Roman"/>
+          <w:strike/>
+          <w:noProof w:val="0"/>
+          <w:sz w:val="24"/>
+          <w:szCs w:val="24"/>
+        </w:rPr>
+      </w:pPr>
+      <w:commentRangeStart w:id="2"/>
+      <w:r>
+        <w:rPr>
+          <w:rFonts w:ascii="Times New Roman" w:eastAsia="Times New Roman" w:hAnsi="Times New Roman" w:cs="Times New Roman"/>
+          <w:strike/>
           <w:noProof w:val="0"/>
           <w:sz w:val="24"/>
           <w:szCs w:val="24"/>
         </w:rPr>
         <w:t>Design a simple window with input fields for task name and description.</w:t>
+      </w:r>
+      <w:commentRangeEnd w:id="2"/>
+      <w:r>
+        <w:rPr>
+          <w:rStyle w:val="CommentReference"/>
+        </w:rPr>
+        <w:commentReference w:id="2"/>
       </w:r>
     </w:p>
     <w:p>
@@ -1800,14 +1822,16 @@
         <w:spacing w:before="100" w:beforeAutospacing="1" w:after="100" w:afterAutospacing="1" w:line="240" w:lineRule="auto"/>
         <w:rPr>
           <w:rFonts w:ascii="Times New Roman" w:eastAsia="Times New Roman" w:hAnsi="Times New Roman" w:cs="Times New Roman"/>
-          <w:noProof w:val="0"/>
-          <w:sz w:val="24"/>
-          <w:szCs w:val="24"/>
-        </w:rPr>
-      </w:pPr>
-      <w:r>
-        <w:rPr>
-          <w:rFonts w:ascii="Times New Roman" w:eastAsia="Times New Roman" w:hAnsi="Times New Roman" w:cs="Times New Roman"/>
+          <w:strike/>
+          <w:noProof w:val="0"/>
+          <w:sz w:val="24"/>
+          <w:szCs w:val="24"/>
+        </w:rPr>
+      </w:pPr>
+      <w:r>
+        <w:rPr>
+          <w:rFonts w:ascii="Times New Roman" w:eastAsia="Times New Roman" w:hAnsi="Times New Roman" w:cs="Times New Roman"/>
+          <w:strike/>
           <w:noProof w:val="0"/>
           <w:sz w:val="24"/>
           <w:szCs w:val="24"/>
@@ -1824,14 +1848,16 @@
         <w:spacing w:before="100" w:beforeAutospacing="1" w:after="100" w:afterAutospacing="1" w:line="240" w:lineRule="auto"/>
         <w:rPr>
           <w:rFonts w:ascii="Times New Roman" w:eastAsia="Times New Roman" w:hAnsi="Times New Roman" w:cs="Times New Roman"/>
-          <w:noProof w:val="0"/>
-          <w:sz w:val="24"/>
-          <w:szCs w:val="24"/>
-        </w:rPr>
-      </w:pPr>
-      <w:r>
-        <w:rPr>
-          <w:rFonts w:ascii="Times New Roman" w:eastAsia="Times New Roman" w:hAnsi="Times New Roman" w:cs="Times New Roman"/>
+          <w:strike/>
+          <w:noProof w:val="0"/>
+          <w:sz w:val="24"/>
+          <w:szCs w:val="24"/>
+        </w:rPr>
+      </w:pPr>
+      <w:r>
+        <w:rPr>
+          <w:rFonts w:ascii="Times New Roman" w:eastAsia="Times New Roman" w:hAnsi="Times New Roman" w:cs="Times New Roman"/>
+          <w:strike/>
           <w:noProof w:val="0"/>
           <w:sz w:val="24"/>
           <w:szCs w:val="24"/>
@@ -2116,6 +2142,7 @@
           <w:sz w:val="24"/>
           <w:szCs w:val="24"/>
         </w:rPr>
+        <w:lastRenderedPageBreak/>
         <w:t>wxWidgets</w:t>
       </w:r>
       <w:proofErr w:type="spellEnd"/>
@@ -3153,6 +3180,7 @@
           <w:sz w:val="24"/>
           <w:szCs w:val="24"/>
         </w:rPr>
+        <w:lastRenderedPageBreak/>
         <w:t xml:space="preserve">The </w:t>
       </w:r>
       <w:r>
@@ -3526,7 +3554,6 @@
           <w:sz w:val="27"/>
           <w:szCs w:val="27"/>
         </w:rPr>
-        <w:lastRenderedPageBreak/>
         <w:t xml:space="preserve">Summary: Should You Stick with </w:t>
       </w:r>
       <w:proofErr w:type="spellStart"/>
@@ -4140,6 +4167,7 @@
           <w:sz w:val="24"/>
           <w:szCs w:val="24"/>
         </w:rPr>
+        <w:lastRenderedPageBreak/>
         <w:t xml:space="preserve">If </w:t>
       </w:r>
       <w:proofErr w:type="gramStart"/>
@@ -4723,6 +4751,7 @@
         <w:pStyle w:val="Heading3"/>
       </w:pPr>
       <w:r>
+        <w:lastRenderedPageBreak/>
         <w:t>Overview of File Handling in Python</w:t>
       </w:r>
     </w:p>
@@ -5254,6 +5283,7 @@
         <w:rPr>
           <w:rStyle w:val="Strong"/>
         </w:rPr>
+        <w:lastRenderedPageBreak/>
         <w:t>Real Python</w:t>
       </w:r>
       <w:r>
@@ -5286,10 +5316,7 @@
         <w:pStyle w:val="Heading3"/>
       </w:pPr>
       <w:r>
-        <w:t>JSON (JavaScript Object Notation</w:t>
-      </w:r>
-      <w:r>
-        <w:t xml:space="preserve">) </w:t>
+        <w:t xml:space="preserve">JSON (JavaScript Object Notation) </w:t>
       </w:r>
     </w:p>
     <w:p>
@@ -5385,7 +5412,6 @@
         <w:pStyle w:val="Heading3"/>
       </w:pPr>
       <w:r>
-        <w:lastRenderedPageBreak/>
         <w:t>JSON Structure</w:t>
       </w:r>
     </w:p>
@@ -5760,6 +5786,7 @@
         <w:rPr>
           <w:rStyle w:val="Strong"/>
         </w:rPr>
+        <w:lastRenderedPageBreak/>
         <w:t>Web APIs</w:t>
       </w:r>
       <w:r>
@@ -6449,6 +6476,7 @@
         <w:pStyle w:val="NormalWeb"/>
       </w:pPr>
       <w:r>
+        <w:lastRenderedPageBreak/>
         <w:t xml:space="preserve">Let me know if </w:t>
       </w:r>
       <w:proofErr w:type="gramStart"/>
@@ -6505,24 +6533,62 @@
       </w:r>
     </w:p>
   </w:comment>
+  <w:comment w:id="1" w:author="mostafa sayed" w:date="2024-11-18T17:22:00Z" w:initials="ms">
+    <w:p>
+      <w:pPr>
+        <w:pStyle w:val="CommentText"/>
+      </w:pPr>
+      <w:r>
+        <w:rPr>
+          <w:rStyle w:val="CommentReference"/>
+        </w:rPr>
+        <w:annotationRef/>
+      </w:r>
+      <w:r>
+        <w:t>Multiple Task is yet to be handled</w:t>
+      </w:r>
+    </w:p>
+  </w:comment>
+  <w:comment w:id="2" w:author="mostafa sayed" w:date="2024-11-18T17:23:00Z" w:initials="ms">
+    <w:p>
+      <w:pPr>
+        <w:pStyle w:val="CommentText"/>
+      </w:pPr>
+      <w:r>
+        <w:rPr>
+          <w:rStyle w:val="CommentReference"/>
+        </w:rPr>
+        <w:annotationRef/>
+      </w:r>
+      <w:r>
+        <w:t>Displaying Multiple Task and Description not implemented yet</w:t>
+      </w:r>
+    </w:p>
+  </w:comment>
 </w:comments>
 </file>
 
 <file path=word/commentsExtended.xml><?xml version="1.0" encoding="utf-8"?>
 <w15:commentsEx xmlns:wpc="http://schemas.microsoft.com/office/word/2010/wordprocessingCanvas" xmlns:cx="http://schemas.microsoft.com/office/drawing/2014/chartex" xmlns:cx1="http://schemas.microsoft.com/office/drawing/2015/9/8/chartex" xmlns:cx2="http://schemas.microsoft.com/office/drawing/2015/10/21/chartex" xmlns:cx3="http://schemas.microsoft.com/office/drawing/2016/5/9/chartex" xmlns:cx4="http://schemas.microsoft.com/office/drawing/2016/5/10/chartex" xmlns:cx5="http://schemas.microsoft.com/office/drawing/2016/5/11/chartex" xmlns:cx6="http://schemas.microsoft.com/office/drawing/2016/5/12/chartex" xmlns:cx7="http://schemas.microsoft.com/office/drawing/2016/5/13/chartex" xmlns:cx8="http://schemas.microsoft.com/office/drawing/2016/5/14/chartex" xmlns:mc="http://schemas.openxmlformats.org/markup-compatibility/2006" xmlns:aink="http://schemas.microsoft.com/office/drawing/2016/ink" xmlns:am3d="http://schemas.microsoft.com/office/drawing/2017/model3d" xmlns:o="urn:schemas-microsoft-com:office:office" xmlns:r="http://schemas.openxmlformats.org/officeDocument/2006/relationships" xmlns:m="http://schemas.openxmlformats.org/officeDocument/2006/math" xmlns:v="urn:schemas-microsoft-com:vml" xmlns:wp14="http://schemas.microsoft.com/office/word/2010/wordprocessingDrawing" xmlns:wp="http://schemas.openxmlformats.org/drawingml/2006/wordprocessingDrawing" xmlns:w10="urn:schemas-microsoft-com:office:word" xmlns:w="http://schemas.openxmlformats.org/wordprocessingml/2006/main" xmlns:w14="http://schemas.microsoft.com/office/word/2010/wordml" xmlns:w15="http://schemas.microsoft.com/office/word/2012/wordml" xmlns:w16cex="http://schemas.microsoft.com/office/word/2018/wordml/cex" xmlns:w16cid="http://schemas.microsoft.com/office/word/2016/wordml/cid" xmlns:w16="http://schemas.microsoft.com/office/word/2018/wordml" xmlns:w16sdtdh="http://schemas.microsoft.com/office/word/2020/wordml/sdtdatahash" xmlns:w16se="http://schemas.microsoft.com/office/word/2015/wordml/symex" xmlns:wpg="http://schemas.microsoft.com/office/word/2010/wordprocessingGroup" xmlns:wpi="http://schemas.microsoft.com/office/word/2010/wordprocessingInk" xmlns:wne="http://schemas.microsoft.com/office/word/2006/wordml" xmlns:wps="http://schemas.microsoft.com/office/word/2010/wordprocessingShape" mc:Ignorable="w14 w15 w16se w16cid w16 w16cex w16sdtdh wp14">
   <w15:commentEx w15:paraId="3CB54995" w15:done="0"/>
+  <w15:commentEx w15:paraId="7EE3BEAE" w15:done="0"/>
+  <w15:commentEx w15:paraId="7080E061" w15:done="0"/>
 </w15:commentsEx>
 </file>
 
 <file path=word/commentsExtensible.xml><?xml version="1.0" encoding="utf-8"?>
 <w16cex:commentsExtensible xmlns:wpc="http://schemas.microsoft.com/office/word/2010/wordprocessingCanvas" xmlns:cx="http://schemas.microsoft.com/office/drawing/2014/chartex" xmlns:cx1="http://schemas.microsoft.com/office/drawing/2015/9/8/chartex" xmlns:cx2="http://schemas.microsoft.com/office/drawing/2015/10/21/chartex" xmlns:cx3="http://schemas.microsoft.com/office/drawing/2016/5/9/chartex" xmlns:cx4="http://schemas.microsoft.com/office/drawing/2016/5/10/chartex" xmlns:cx5="http://schemas.microsoft.com/office/drawing/2016/5/11/chartex" xmlns:cx6="http://schemas.microsoft.com/office/drawing/2016/5/12/chartex" xmlns:cx7="http://schemas.microsoft.com/office/drawing/2016/5/13/chartex" xmlns:cx8="http://schemas.microsoft.com/office/drawing/2016/5/14/chartex" xmlns:mc="http://schemas.openxmlformats.org/markup-compatibility/2006" xmlns:aink="http://schemas.microsoft.com/office/drawing/2016/ink" xmlns:am3d="http://schemas.microsoft.com/office/drawing/2017/model3d" xmlns:o="urn:schemas-microsoft-com:office:office" xmlns:r="http://schemas.openxmlformats.org/officeDocument/2006/relationships" xmlns:m="http://schemas.openxmlformats.org/officeDocument/2006/math" xmlns:v="urn:schemas-microsoft-com:vml" xmlns:wp14="http://schemas.microsoft.com/office/word/2010/wordprocessingDrawing" xmlns:wp="http://schemas.openxmlformats.org/drawingml/2006/wordprocessingDrawing" xmlns:w10="urn:schemas-microsoft-com:office:word" xmlns:w="http://schemas.openxmlformats.org/wordprocessingml/2006/main" xmlns:w14="http://schemas.microsoft.com/office/word/2010/wordml" xmlns:w15="http://schemas.microsoft.com/office/word/2012/wordml" xmlns:w16cex="http://schemas.microsoft.com/office/word/2018/wordml/cex" xmlns:w16cid="http://schemas.microsoft.com/office/word/2016/wordml/cid" xmlns:w16="http://schemas.microsoft.com/office/word/2018/wordml" xmlns:w16sdtdh="http://schemas.microsoft.com/office/word/2020/wordml/sdtdatahash" xmlns:w16se="http://schemas.microsoft.com/office/word/2015/wordml/symex" xmlns:wpg="http://schemas.microsoft.com/office/word/2010/wordprocessingGroup" xmlns:wpi="http://schemas.microsoft.com/office/word/2010/wordprocessingInk" xmlns:wne="http://schemas.microsoft.com/office/word/2006/wordml" xmlns:wps="http://schemas.microsoft.com/office/word/2010/wordprocessingShape" mc:Ignorable="w14 w15 w16se w16cid w16 w16cex w16sdtdh wp14">
   <w16cex:commentExtensible w16cex:durableId="2AE3B48E" w16cex:dateUtc="2024-11-16T22:17:00Z"/>
+  <w16cex:commentExtensible w16cex:durableId="2AE5F66C" w16cex:dateUtc="2024-11-18T15:22:00Z"/>
+  <w16cex:commentExtensible w16cex:durableId="2AE5F6AC" w16cex:dateUtc="2024-11-18T15:23:00Z"/>
 </w16cex:commentsExtensible>
 </file>
 
 <file path=word/commentsIds.xml><?xml version="1.0" encoding="utf-8"?>
 <w16cid:commentsIds xmlns:wpc="http://schemas.microsoft.com/office/word/2010/wordprocessingCanvas" xmlns:cx="http://schemas.microsoft.com/office/drawing/2014/chartex" xmlns:cx1="http://schemas.microsoft.com/office/drawing/2015/9/8/chartex" xmlns:cx2="http://schemas.microsoft.com/office/drawing/2015/10/21/chartex" xmlns:cx3="http://schemas.microsoft.com/office/drawing/2016/5/9/chartex" xmlns:cx4="http://schemas.microsoft.com/office/drawing/2016/5/10/chartex" xmlns:cx5="http://schemas.microsoft.com/office/drawing/2016/5/11/chartex" xmlns:cx6="http://schemas.microsoft.com/office/drawing/2016/5/12/chartex" xmlns:cx7="http://schemas.microsoft.com/office/drawing/2016/5/13/chartex" xmlns:cx8="http://schemas.microsoft.com/office/drawing/2016/5/14/chartex" xmlns:mc="http://schemas.openxmlformats.org/markup-compatibility/2006" xmlns:aink="http://schemas.microsoft.com/office/drawing/2016/ink" xmlns:am3d="http://schemas.microsoft.com/office/drawing/2017/model3d" xmlns:o="urn:schemas-microsoft-com:office:office" xmlns:r="http://schemas.openxmlformats.org/officeDocument/2006/relationships" xmlns:m="http://schemas.openxmlformats.org/officeDocument/2006/math" xmlns:v="urn:schemas-microsoft-com:vml" xmlns:wp14="http://schemas.microsoft.com/office/word/2010/wordprocessingDrawing" xmlns:wp="http://schemas.openxmlformats.org/drawingml/2006/wordprocessingDrawing" xmlns:w10="urn:schemas-microsoft-com:office:word" xmlns:w="http://schemas.openxmlformats.org/wordprocessingml/2006/main" xmlns:w14="http://schemas.microsoft.com/office/word/2010/wordml" xmlns:w15="http://schemas.microsoft.com/office/word/2012/wordml" xmlns:w16cex="http://schemas.microsoft.com/office/word/2018/wordml/cex" xmlns:w16cid="http://schemas.microsoft.com/office/word/2016/wordml/cid" xmlns:w16="http://schemas.microsoft.com/office/word/2018/wordml" xmlns:w16sdtdh="http://schemas.microsoft.com/office/word/2020/wordml/sdtdatahash" xmlns:w16se="http://schemas.microsoft.com/office/word/2015/wordml/symex" xmlns:wpg="http://schemas.microsoft.com/office/word/2010/wordprocessingGroup" xmlns:wpi="http://schemas.microsoft.com/office/word/2010/wordprocessingInk" xmlns:wne="http://schemas.microsoft.com/office/word/2006/wordml" xmlns:wps="http://schemas.microsoft.com/office/word/2010/wordprocessingShape" mc:Ignorable="w14 w15 w16se w16cid w16 w16cex w16sdtdh wp14">
   <w16cid:commentId w16cid:paraId="3CB54995" w16cid:durableId="2AE3B48E"/>
+  <w16cid:commentId w16cid:paraId="7EE3BEAE" w16cid:durableId="2AE5F66C"/>
+  <w16cid:commentId w16cid:paraId="7080E061" w16cid:durableId="2AE5F6AC"/>
 </w16cid:commentsIds>
 </file>
 
@@ -10388,6 +10454,7 @@
   <w:style w:type="character" w:default="1" w:styleId="DefaultParagraphFont">
     <w:name w:val="Default Paragraph Font"/>
     <w:uiPriority w:val="1"/>
+    <w:semiHidden/>
     <w:unhideWhenUsed/>
   </w:style>
   <w:style w:type="table" w:default="1" w:styleId="TableNormal">

</xml_diff>